<commit_message>
add original data and combined data
</commit_message>
<xml_diff>
--- a/Project_agreement_GuedelKohler.docx
+++ b/Project_agreement_GuedelKohler.docx
@@ -4,20 +4,20 @@
   <w:body>
     <w:tbl>
       <w:tblPr>
-        <w:tblStyle w:val="TableGrid"/>
+        <w:tblStyle w:val="Tabellenraster"/>
         <w:tblW w:w="0" w:type="auto"/>
         <w:tblLook w:val="04A0" w:firstRow="1" w:lastRow="0" w:firstColumn="1" w:lastColumn="0" w:noHBand="0" w:noVBand="1"/>
       </w:tblPr>
       <w:tblGrid>
-        <w:gridCol w:w="1844"/>
-        <w:gridCol w:w="1695"/>
-        <w:gridCol w:w="3119"/>
-        <w:gridCol w:w="2352"/>
+        <w:gridCol w:w="1835"/>
+        <w:gridCol w:w="1676"/>
+        <w:gridCol w:w="2580"/>
+        <w:gridCol w:w="2919"/>
       </w:tblGrid>
       <w:tr>
         <w:tc>
           <w:tcPr>
-            <w:tcW w:w="6658" w:type="dxa"/>
+            <w:tcW w:w="6091" w:type="dxa"/>
             <w:gridSpan w:val="3"/>
           </w:tcPr>
           <w:p>
@@ -47,7 +47,7 @@
         </w:tc>
         <w:tc>
           <w:tcPr>
-            <w:tcW w:w="2352" w:type="dxa"/>
+            <w:tcW w:w="2919" w:type="dxa"/>
           </w:tcPr>
           <w:p>
             <w:pPr>
@@ -76,7 +76,7 @@
                 <w:b/>
                 <w:sz w:val="32"/>
               </w:rPr>
-              <w:t>2</w:t>
+              <w:t>3</w:t>
             </w:r>
           </w:p>
         </w:tc>
@@ -84,7 +84,7 @@
       <w:tr>
         <w:tc>
           <w:tcPr>
-            <w:tcW w:w="1844" w:type="dxa"/>
+            <w:tcW w:w="1835" w:type="dxa"/>
           </w:tcPr>
           <w:p>
             <w:pPr>
@@ -97,101 +97,75 @@
         </w:tc>
         <w:tc>
           <w:tcPr>
-            <w:tcW w:w="4814" w:type="dxa"/>
+            <w:tcW w:w="4256" w:type="dxa"/>
             <w:gridSpan w:val="2"/>
           </w:tcPr>
           <w:p>
             <w:pPr>
               <w:spacing w:before="120" w:after="120"/>
-            </w:pPr>
-            <w:r>
-              <w:fldChar w:fldCharType="begin">
-                <w:ffData>
-                  <w:name w:val="MainTopic"/>
-                  <w:enabled/>
-                  <w:calcOnExit w:val="0"/>
-                  <w:textInput/>
-                </w:ffData>
-              </w:fldChar>
-            </w:r>
-            <w:bookmarkStart w:id="0" w:name="MainTopic"/>
-            <w:r>
-              <w:instrText xml:space="preserve"> FORMTEXT </w:instrText>
-            </w:r>
-            <w:r>
-              <w:fldChar w:fldCharType="separate"/>
-            </w:r>
-            <w:r>
-              <w:rPr>
-                <w:noProof/>
-              </w:rPr>
-              <w:t> </w:t>
-            </w:r>
-            <w:r>
-              <w:rPr>
-                <w:noProof/>
-              </w:rPr>
-              <w:t> </w:t>
-            </w:r>
-            <w:r>
-              <w:rPr>
-                <w:noProof/>
-              </w:rPr>
-              <w:t> </w:t>
-            </w:r>
-            <w:r>
-              <w:rPr>
-                <w:noProof/>
-              </w:rPr>
-              <w:t> </w:t>
-            </w:r>
-            <w:r>
-              <w:rPr>
-                <w:noProof/>
-              </w:rPr>
-              <w:t> </w:t>
-            </w:r>
-            <w:r>
-              <w:fldChar w:fldCharType="end"/>
-            </w:r>
-            <w:bookmarkEnd w:id="0"/>
-          </w:p>
-        </w:tc>
-        <w:tc>
-          <w:tcPr>
-            <w:tcW w:w="2352" w:type="dxa"/>
-          </w:tcPr>
-          <w:p>
-            <w:pPr>
-              <w:spacing w:before="120" w:after="120"/>
-            </w:pPr>
-            <w:proofErr w:type="gramStart"/>
+              <w:rPr>
+                <w:lang w:val="de-CH"/>
+              </w:rPr>
+            </w:pPr>
+            <w:r>
+              <w:rPr>
+                <w:lang w:val="de-CH"/>
+              </w:rPr>
+              <w:t>Lebensqualität von Menschen und Tieren</w:t>
+            </w:r>
+          </w:p>
+        </w:tc>
+        <w:tc>
+          <w:tcPr>
+            <w:tcW w:w="2919" w:type="dxa"/>
+          </w:tcPr>
+          <w:p>
+            <w:pPr>
+              <w:spacing w:before="120" w:after="120"/>
+            </w:pPr>
+            <w:proofErr w:type="spellStart"/>
             <w:r>
               <w:rPr>
                 <w:color w:val="AEAAAA" w:themeColor="background2" w:themeShade="BF"/>
               </w:rPr>
-              <w:t>e.g</w:t>
-            </w:r>
+              <w:t>Lebensqualität</w:t>
+            </w:r>
+            <w:proofErr w:type="spellEnd"/>
             <w:r>
               <w:rPr>
                 <w:color w:val="AEAAAA" w:themeColor="background2" w:themeShade="BF"/>
               </w:rPr>
-              <w:t>.</w:t>
-            </w:r>
-            <w:proofErr w:type="gramEnd"/>
+              <w:t xml:space="preserve">, </w:t>
+            </w:r>
+            <w:proofErr w:type="spellStart"/>
             <w:r>
               <w:rPr>
                 <w:color w:val="AEAAAA" w:themeColor="background2" w:themeShade="BF"/>
               </w:rPr>
-              <w:t xml:space="preserve"> Sports, Food, …</w:t>
-            </w:r>
+              <w:t>Biodiversität</w:t>
+            </w:r>
+            <w:proofErr w:type="spellEnd"/>
+            <w:r>
+              <w:rPr>
+                <w:color w:val="AEAAAA" w:themeColor="background2" w:themeShade="BF"/>
+              </w:rPr>
+              <w:t xml:space="preserve">, </w:t>
+            </w:r>
+            <w:proofErr w:type="spellStart"/>
+            <w:r>
+              <w:rPr>
+                <w:color w:val="AEAAAA" w:themeColor="background2" w:themeShade="BF"/>
+              </w:rPr>
+              <w:t>Habitate</w:t>
+            </w:r>
+            <w:proofErr w:type="spellEnd"/>
           </w:p>
         </w:tc>
       </w:tr>
       <w:tr>
         <w:tc>
           <w:tcPr>
-            <w:tcW w:w="1844" w:type="dxa"/>
+            <w:tcW w:w="1835" w:type="dxa"/>
           </w:tcPr>
           <w:p>
             <w:pPr>
@@ -207,7 +181,7 @@
         </w:tc>
         <w:tc>
           <w:tcPr>
-            <w:tcW w:w="4814" w:type="dxa"/>
+            <w:tcW w:w="4256" w:type="dxa"/>
             <w:gridSpan w:val="2"/>
           </w:tcPr>
           <w:p>
@@ -215,78 +189,48 @@
               <w:spacing w:before="120" w:after="120"/>
             </w:pPr>
             <w:r>
-              <w:fldChar w:fldCharType="begin">
-                <w:ffData>
-                  <w:name w:val="Text10"/>
-                  <w:enabled/>
-                  <w:calcOnExit w:val="0"/>
-                  <w:textInput/>
-                </w:ffData>
-              </w:fldChar>
-            </w:r>
-            <w:bookmarkStart w:id="1" w:name="Text10"/>
-            <w:r>
-              <w:instrText xml:space="preserve"> FORMTEXT </w:instrText>
-            </w:r>
-            <w:r>
-              <w:fldChar w:fldCharType="separate"/>
-            </w:r>
-            <w:r>
-              <w:rPr>
-                <w:noProof/>
-              </w:rPr>
-              <w:t> </w:t>
-            </w:r>
-            <w:r>
-              <w:rPr>
-                <w:noProof/>
-              </w:rPr>
-              <w:t> </w:t>
-            </w:r>
-            <w:r>
-              <w:rPr>
-                <w:noProof/>
-              </w:rPr>
-              <w:t> </w:t>
-            </w:r>
-            <w:r>
-              <w:rPr>
-                <w:noProof/>
-              </w:rPr>
-              <w:t> </w:t>
-            </w:r>
-            <w:r>
-              <w:rPr>
-                <w:noProof/>
-              </w:rPr>
-              <w:t> </w:t>
-            </w:r>
-            <w:r>
-              <w:fldChar w:fldCharType="end"/>
-            </w:r>
-            <w:bookmarkEnd w:id="1"/>
-          </w:p>
-        </w:tc>
-        <w:tc>
-          <w:tcPr>
-            <w:tcW w:w="2352" w:type="dxa"/>
+              <w:t>Petra Kohler</w:t>
+            </w:r>
+          </w:p>
+        </w:tc>
+        <w:tc>
+          <w:tcPr>
+            <w:tcW w:w="2919" w:type="dxa"/>
             <w:vMerge w:val="restart"/>
           </w:tcPr>
           <w:p>
             <w:pPr>
               <w:spacing w:before="120" w:after="120"/>
-            </w:pPr>
-            <w:r>
               <w:rPr>
                 <w:color w:val="AEAAAA" w:themeColor="background2" w:themeShade="BF"/>
               </w:rPr>
-              <w:t xml:space="preserve">eMail-Address, </w:t>
-            </w:r>
+            </w:pPr>
+            <w:hyperlink r:id="rId8" w:history="1">
+              <w:r>
+                <w:rPr>
+                  <w:rStyle w:val="Hyperlink"/>
+                </w:rPr>
+                <w:t>Petra.kohler@fhnw.ch</w:t>
+              </w:r>
+            </w:hyperlink>
+          </w:p>
+          <w:p>
+            <w:pPr>
+              <w:spacing w:before="120" w:after="120"/>
+            </w:pPr>
+            <w:hyperlink r:id="rId9" w:history="1">
+              <w:r>
+                <w:rPr>
+                  <w:rStyle w:val="Hyperlink"/>
+                </w:rPr>
+                <w:t>Karin.guedel@fhnw.ch</w:t>
+              </w:r>
+            </w:hyperlink>
             <w:r>
               <w:rPr>
                 <w:color w:val="AEAAAA" w:themeColor="background2" w:themeShade="BF"/>
               </w:rPr>
-              <w:t>Module name</w:t>
+              <w:t xml:space="preserve"> </w:t>
             </w:r>
           </w:p>
         </w:tc>
@@ -294,7 +238,7 @@
       <w:tr>
         <w:tc>
           <w:tcPr>
-            <w:tcW w:w="1844" w:type="dxa"/>
+            <w:tcW w:w="1835" w:type="dxa"/>
           </w:tcPr>
           <w:p>
             <w:pPr>
@@ -307,7 +251,7 @@
         </w:tc>
         <w:tc>
           <w:tcPr>
-            <w:tcW w:w="4814" w:type="dxa"/>
+            <w:tcW w:w="4256" w:type="dxa"/>
             <w:gridSpan w:val="2"/>
           </w:tcPr>
           <w:p>
@@ -315,61 +259,18 @@
               <w:spacing w:before="120" w:after="120"/>
             </w:pPr>
             <w:r>
-              <w:fldChar w:fldCharType="begin">
-                <w:ffData>
-                  <w:name w:val="Text11"/>
-                  <w:enabled/>
-                  <w:calcOnExit w:val="0"/>
-                  <w:textInput/>
-                </w:ffData>
-              </w:fldChar>
-            </w:r>
-            <w:bookmarkStart w:id="2" w:name="Text11"/>
-            <w:r>
-              <w:instrText xml:space="preserve"> FORMTEXT </w:instrText>
-            </w:r>
-            <w:r>
-              <w:fldChar w:fldCharType="separate"/>
-            </w:r>
-            <w:r>
-              <w:rPr>
-                <w:noProof/>
-              </w:rPr>
-              <w:t> </w:t>
-            </w:r>
-            <w:r>
-              <w:rPr>
-                <w:noProof/>
-              </w:rPr>
-              <w:t> </w:t>
-            </w:r>
-            <w:r>
-              <w:rPr>
-                <w:noProof/>
-              </w:rPr>
-              <w:t> </w:t>
-            </w:r>
-            <w:r>
-              <w:rPr>
-                <w:noProof/>
-              </w:rPr>
-              <w:t> </w:t>
-            </w:r>
-            <w:r>
-              <w:rPr>
-                <w:noProof/>
-              </w:rPr>
-              <w:t> </w:t>
-            </w:r>
-            <w:r>
-              <w:fldChar w:fldCharType="end"/>
-            </w:r>
-            <w:bookmarkEnd w:id="2"/>
-          </w:p>
-        </w:tc>
-        <w:tc>
-          <w:tcPr>
-            <w:tcW w:w="2352" w:type="dxa"/>
+              <w:t xml:space="preserve">Karin </w:t>
+            </w:r>
+            <w:proofErr w:type="spellStart"/>
+            <w:r>
+              <w:t>Güdel</w:t>
+            </w:r>
+            <w:proofErr w:type="spellEnd"/>
+          </w:p>
+        </w:tc>
+        <w:tc>
+          <w:tcPr>
+            <w:tcW w:w="2919" w:type="dxa"/>
             <w:vMerge/>
           </w:tcPr>
           <w:p>
@@ -382,7 +283,7 @@
       <w:tr>
         <w:tc>
           <w:tcPr>
-            <w:tcW w:w="1844" w:type="dxa"/>
+            <w:tcW w:w="1835" w:type="dxa"/>
           </w:tcPr>
           <w:p>
             <w:pPr>
@@ -395,7 +296,7 @@
         </w:tc>
         <w:tc>
           <w:tcPr>
-            <w:tcW w:w="1695" w:type="dxa"/>
+            <w:tcW w:w="1676" w:type="dxa"/>
           </w:tcPr>
           <w:p>
             <w:pPr>
@@ -409,12 +310,12 @@
                   <w:calcOnExit w:val="0"/>
                   <w:checkBox>
                     <w:sizeAuto/>
-                    <w:default w:val="0"/>
+                    <w:default w:val="1"/>
                   </w:checkBox>
                 </w:ffData>
               </w:fldChar>
             </w:r>
-            <w:bookmarkStart w:id="3" w:name="Check1"/>
+            <w:bookmarkStart w:id="0" w:name="Check1"/>
             <w:r>
               <w:instrText xml:space="preserve"> FORMCHECKBOX </w:instrText>
             </w:r>
@@ -424,7 +325,7 @@
             <w:r>
               <w:fldChar w:fldCharType="end"/>
             </w:r>
-            <w:bookmarkEnd w:id="3"/>
+            <w:bookmarkEnd w:id="0"/>
             <w:r>
               <w:t xml:space="preserve"> German</w:t>
             </w:r>
@@ -432,7 +333,7 @@
         </w:tc>
         <w:tc>
           <w:tcPr>
-            <w:tcW w:w="3119" w:type="dxa"/>
+            <w:tcW w:w="2580" w:type="dxa"/>
           </w:tcPr>
           <w:p>
             <w:pPr>
@@ -451,7 +352,7 @@
                 </w:ffData>
               </w:fldChar>
             </w:r>
-            <w:bookmarkStart w:id="4" w:name="Check2"/>
+            <w:bookmarkStart w:id="1" w:name="Check2"/>
             <w:r>
               <w:instrText xml:space="preserve"> FORMCHECKBOX </w:instrText>
             </w:r>
@@ -461,7 +362,7 @@
             <w:r>
               <w:fldChar w:fldCharType="end"/>
             </w:r>
-            <w:bookmarkEnd w:id="4"/>
+            <w:bookmarkEnd w:id="1"/>
             <w:r>
               <w:t xml:space="preserve"> </w:t>
             </w:r>
@@ -472,7 +373,7 @@
         </w:tc>
         <w:tc>
           <w:tcPr>
-            <w:tcW w:w="2352" w:type="dxa"/>
+            <w:tcW w:w="2919" w:type="dxa"/>
           </w:tcPr>
           <w:p>
             <w:pPr>
@@ -484,7 +385,7 @@
       <w:tr>
         <w:tc>
           <w:tcPr>
-            <w:tcW w:w="1844" w:type="dxa"/>
+            <w:tcW w:w="1835" w:type="dxa"/>
           </w:tcPr>
           <w:p>
             <w:pPr>
@@ -497,7 +398,7 @@
         </w:tc>
         <w:tc>
           <w:tcPr>
-            <w:tcW w:w="7166" w:type="dxa"/>
+            <w:tcW w:w="7175" w:type="dxa"/>
             <w:gridSpan w:val="3"/>
           </w:tcPr>
           <w:p>
@@ -521,79 +422,6 @@
                 <w:color w:val="AEAAAA" w:themeColor="background2" w:themeShade="BF"/>
               </w:rPr>
             </w:pPr>
-            <w:r>
-              <w:rPr>
-                <w:color w:val="000000" w:themeColor="text1"/>
-              </w:rPr>
-              <w:fldChar w:fldCharType="begin">
-                <w:ffData>
-                  <w:name w:val="Text1"/>
-                  <w:enabled/>
-                  <w:calcOnExit w:val="0"/>
-                  <w:textInput/>
-                </w:ffData>
-              </w:fldChar>
-            </w:r>
-            <w:bookmarkStart w:id="5" w:name="Text1"/>
-            <w:r>
-              <w:rPr>
-                <w:color w:val="000000" w:themeColor="text1"/>
-              </w:rPr>
-              <w:instrText xml:space="preserve"> FORMTEXT </w:instrText>
-            </w:r>
-            <w:r>
-              <w:rPr>
-                <w:color w:val="000000" w:themeColor="text1"/>
-              </w:rPr>
-            </w:r>
-            <w:r>
-              <w:rPr>
-                <w:color w:val="000000" w:themeColor="text1"/>
-              </w:rPr>
-              <w:fldChar w:fldCharType="separate"/>
-            </w:r>
-            <w:r>
-              <w:rPr>
-                <w:noProof/>
-                <w:color w:val="000000" w:themeColor="text1"/>
-              </w:rPr>
-              <w:t> </w:t>
-            </w:r>
-            <w:r>
-              <w:rPr>
-                <w:noProof/>
-                <w:color w:val="000000" w:themeColor="text1"/>
-              </w:rPr>
-              <w:t> </w:t>
-            </w:r>
-            <w:r>
-              <w:rPr>
-                <w:noProof/>
-                <w:color w:val="000000" w:themeColor="text1"/>
-              </w:rPr>
-              <w:t> </w:t>
-            </w:r>
-            <w:r>
-              <w:rPr>
-                <w:noProof/>
-                <w:color w:val="000000" w:themeColor="text1"/>
-              </w:rPr>
-              <w:t> </w:t>
-            </w:r>
-            <w:r>
-              <w:rPr>
-                <w:noProof/>
-                <w:color w:val="000000" w:themeColor="text1"/>
-              </w:rPr>
-              <w:t> </w:t>
-            </w:r>
-            <w:r>
-              <w:rPr>
-                <w:color w:val="000000" w:themeColor="text1"/>
-              </w:rPr>
-              <w:fldChar w:fldCharType="end"/>
-            </w:r>
-            <w:bookmarkEnd w:id="5"/>
           </w:p>
         </w:tc>
       </w:tr>
@@ -601,7 +429,7 @@
     <w:p/>
     <w:tbl>
       <w:tblPr>
-        <w:tblStyle w:val="TableGrid"/>
+        <w:tblStyle w:val="Tabellenraster"/>
         <w:tblW w:w="0" w:type="auto"/>
         <w:tblLook w:val="04A0" w:firstRow="1" w:lastRow="0" w:firstColumn="1" w:lastColumn="0" w:noHBand="0" w:noVBand="1"/>
       </w:tblPr>
@@ -655,61 +483,36 @@
           </w:p>
           <w:p>
             <w:pPr>
-              <w:spacing w:before="120" w:after="120"/>
-            </w:pPr>
-            <w:r>
-              <w:fldChar w:fldCharType="begin">
-                <w:ffData>
-                  <w:name w:val="Idea"/>
-                  <w:enabled/>
-                  <w:calcOnExit w:val="0"/>
-                  <w:textInput>
-                    <w:maxLength w:val="500"/>
-                  </w:textInput>
-                </w:ffData>
-              </w:fldChar>
-            </w:r>
-            <w:bookmarkStart w:id="6" w:name="Idea"/>
-            <w:r>
-              <w:instrText xml:space="preserve"> FORMTEXT </w:instrText>
-            </w:r>
-            <w:r>
-              <w:fldChar w:fldCharType="separate"/>
-            </w:r>
-            <w:r>
-              <w:rPr>
-                <w:noProof/>
-              </w:rPr>
-              <w:t> </w:t>
-            </w:r>
-            <w:r>
-              <w:rPr>
-                <w:noProof/>
-              </w:rPr>
-              <w:t> </w:t>
-            </w:r>
-            <w:r>
-              <w:rPr>
-                <w:noProof/>
-              </w:rPr>
-              <w:t> </w:t>
-            </w:r>
-            <w:r>
-              <w:rPr>
-                <w:noProof/>
-              </w:rPr>
-              <w:t> </w:t>
-            </w:r>
-            <w:r>
-              <w:rPr>
-                <w:noProof/>
-              </w:rPr>
-              <w:t> </w:t>
-            </w:r>
-            <w:r>
-              <w:fldChar w:fldCharType="end"/>
-            </w:r>
-            <w:bookmarkEnd w:id="6"/>
+              <w:rPr>
+                <w:lang w:val="de-CH"/>
+              </w:rPr>
+            </w:pPr>
+            <w:r>
+              <w:rPr>
+                <w:lang w:val="de-CH"/>
+              </w:rPr>
+              <w:t>Die Lebensqualität der Menschen i</w:t>
+            </w:r>
+            <w:r>
+              <w:rPr>
+                <w:lang w:val="de-CH"/>
+              </w:rPr>
+              <w:t xml:space="preserve">n den </w:t>
+            </w:r>
+            <w:proofErr w:type="gramStart"/>
+            <w:r>
+              <w:rPr>
+                <w:lang w:val="de-CH"/>
+              </w:rPr>
+              <w:t>OECD Ländern</w:t>
+            </w:r>
+            <w:proofErr w:type="gramEnd"/>
+            <w:r>
+              <w:rPr>
+                <w:lang w:val="de-CH"/>
+              </w:rPr>
+              <w:t xml:space="preserve"> wird den gefährdeten Tierarten in denselben Ländern gegenübergestellt.  </w:t>
+            </w:r>
           </w:p>
         </w:tc>
       </w:tr>
@@ -735,71 +538,50 @@
             <w:tcW w:w="7166" w:type="dxa"/>
           </w:tcPr>
           <w:p>
-            <w:pPr>
-              <w:spacing w:before="120" w:after="120"/>
-            </w:pPr>
-            <w:r>
-              <w:rPr>
-                <w:color w:val="AEAAAA" w:themeColor="background2" w:themeShade="BF"/>
-              </w:rPr>
-              <w:t>Provide URLs to at least 2 data sources</w:t>
-            </w:r>
-          </w:p>
-          <w:p>
-            <w:pPr>
-              <w:spacing w:before="120" w:after="120"/>
-            </w:pPr>
-            <w:r>
-              <w:fldChar w:fldCharType="begin">
-                <w:ffData>
-                  <w:name w:val="Text2"/>
-                  <w:enabled/>
-                  <w:calcOnExit w:val="0"/>
-                  <w:textInput/>
-                </w:ffData>
-              </w:fldChar>
-            </w:r>
-            <w:bookmarkStart w:id="7" w:name="Text2"/>
-            <w:r>
-              <w:instrText xml:space="preserve"> FORMTEXT </w:instrText>
-            </w:r>
-            <w:r>
-              <w:fldChar w:fldCharType="separate"/>
-            </w:r>
-            <w:r>
-              <w:rPr>
-                <w:noProof/>
-              </w:rPr>
-              <w:t> </w:t>
-            </w:r>
-            <w:r>
-              <w:rPr>
-                <w:noProof/>
-              </w:rPr>
-              <w:t> </w:t>
-            </w:r>
-            <w:r>
-              <w:rPr>
-                <w:noProof/>
-              </w:rPr>
-              <w:t> </w:t>
-            </w:r>
-            <w:r>
-              <w:rPr>
-                <w:noProof/>
-              </w:rPr>
-              <w:t> </w:t>
-            </w:r>
-            <w:r>
-              <w:rPr>
-                <w:noProof/>
-              </w:rPr>
-              <w:t> </w:t>
-            </w:r>
-            <w:r>
-              <w:fldChar w:fldCharType="end"/>
-            </w:r>
-            <w:bookmarkEnd w:id="7"/>
+            <w:hyperlink r:id="rId10" w:history="1">
+              <w:r>
+                <w:rPr>
+                  <w:rStyle w:val="Hyperlink"/>
+                </w:rPr>
+                <w:t>https://www.numbeo.com/quality-of-life/rankings_by_country.jsp?title=2022-mid</w:t>
+              </w:r>
+            </w:hyperlink>
+            <w:r>
+              <w:t xml:space="preserve"> </w:t>
+            </w:r>
+          </w:p>
+          <w:p>
+            <w:hyperlink r:id="rId11" w:history="1">
+              <w:r>
+                <w:rPr>
+                  <w:rStyle w:val="Hyperlink"/>
+                </w:rPr>
+                <w:t>https://stats.oecd.org/Index.aspx?DataSetCode=WILD_LIFE</w:t>
+              </w:r>
+            </w:hyperlink>
+            <w:r>
+              <w:t xml:space="preserve"> </w:t>
+            </w:r>
+          </w:p>
+          <w:p>
+            <w:hyperlink r:id="rId12" w:history="1">
+              <w:r>
+                <w:rPr>
+                  <w:rStyle w:val="Hyperlink"/>
+                </w:rPr>
+                <w:t>https://stats.oecd.org/Index.aspx?DataSetCode=LAND_COVER</w:t>
+              </w:r>
+            </w:hyperlink>
+            <w:r>
+              <w:t xml:space="preserve"> </w:t>
+            </w:r>
+          </w:p>
+          <w:p>
+            <w:pPr>
+              <w:rPr>
+                <w:lang w:val="de-CH"/>
+              </w:rPr>
+            </w:pPr>
           </w:p>
         </w:tc>
       </w:tr>
@@ -839,54 +621,16 @@
                 <w:color w:val="AEAAAA" w:themeColor="background2" w:themeShade="BF"/>
               </w:rPr>
             </w:pPr>
-            <w:r>
-              <w:fldChar w:fldCharType="begin">
-                <w:ffData>
-                  <w:name w:val="Text2"/>
-                  <w:enabled/>
-                  <w:calcOnExit w:val="0"/>
-                  <w:textInput/>
-                </w:ffData>
-              </w:fldChar>
-            </w:r>
-            <w:r>
-              <w:instrText xml:space="preserve"> FORMTEXT </w:instrText>
-            </w:r>
-            <w:r>
-              <w:fldChar w:fldCharType="separate"/>
-            </w:r>
-            <w:r>
-              <w:rPr>
-                <w:noProof/>
-              </w:rPr>
-              <w:t> </w:t>
-            </w:r>
-            <w:r>
-              <w:rPr>
-                <w:noProof/>
-              </w:rPr>
-              <w:t> </w:t>
-            </w:r>
-            <w:r>
-              <w:rPr>
-                <w:noProof/>
-              </w:rPr>
-              <w:t> </w:t>
-            </w:r>
-            <w:r>
-              <w:rPr>
-                <w:noProof/>
-              </w:rPr>
-              <w:t> </w:t>
-            </w:r>
-            <w:r>
-              <w:rPr>
-                <w:noProof/>
-              </w:rPr>
-              <w:t> </w:t>
-            </w:r>
-            <w:r>
-              <w:fldChar w:fldCharType="end"/>
+            <w:hyperlink r:id="rId13" w:history="1">
+              <w:r>
+                <w:rPr>
+                  <w:rStyle w:val="Hyperlink"/>
+                </w:rPr>
+                <w:t>https://gitlab.fhnw.ch/fs23_ivis/guedelkohler</w:t>
+              </w:r>
+            </w:hyperlink>
+            <w:r>
+              <w:t xml:space="preserve"> </w:t>
             </w:r>
           </w:p>
         </w:tc>
@@ -895,7 +639,7 @@
     <w:p/>
     <w:tbl>
       <w:tblPr>
-        <w:tblStyle w:val="TableGrid"/>
+        <w:tblStyle w:val="Tabellenraster"/>
         <w:tblW w:w="0" w:type="auto"/>
         <w:tblLook w:val="04A0" w:firstRow="1" w:lastRow="0" w:firstColumn="1" w:lastColumn="0" w:noHBand="0" w:noVBand="1"/>
       </w:tblPr>
@@ -980,59 +724,8 @@
               <w:spacing w:before="120" w:after="120"/>
             </w:pPr>
             <w:r>
-              <w:fldChar w:fldCharType="begin">
-                <w:ffData>
-                  <w:name w:val="task1"/>
-                  <w:enabled/>
-                  <w:calcOnExit/>
-                  <w:textInput>
-                    <w:type w:val="number"/>
-                    <w:format w:val="0.00"/>
-                  </w:textInput>
-                </w:ffData>
-              </w:fldChar>
-            </w:r>
-            <w:bookmarkStart w:id="8" w:name="task1"/>
-            <w:r>
-              <w:instrText xml:space="preserve"> FORMTEXT </w:instrText>
-            </w:r>
-            <w:r>
-              <w:fldChar w:fldCharType="separate"/>
-            </w:r>
-            <w:r>
-              <w:rPr>
-                <w:noProof/>
-              </w:rPr>
-              <w:t> </w:t>
-            </w:r>
-            <w:r>
-              <w:rPr>
-                <w:noProof/>
-              </w:rPr>
-              <w:t> </w:t>
-            </w:r>
-            <w:r>
-              <w:rPr>
-                <w:noProof/>
-              </w:rPr>
-              <w:t> </w:t>
-            </w:r>
-            <w:r>
-              <w:rPr>
-                <w:noProof/>
-              </w:rPr>
-              <w:t> </w:t>
-            </w:r>
-            <w:r>
-              <w:rPr>
-                <w:noProof/>
-              </w:rPr>
-              <w:t> </w:t>
-            </w:r>
-            <w:r>
-              <w:fldChar w:fldCharType="end"/>
-            </w:r>
-            <w:bookmarkEnd w:id="8"/>
+              <w:t>4</w:t>
+            </w:r>
             <w:r>
               <w:t xml:space="preserve"> h</w:t>
             </w:r>
@@ -1049,57 +742,14 @@
             <w:pPr>
               <w:spacing w:before="120" w:after="120"/>
             </w:pPr>
-            <w:r>
-              <w:fldChar w:fldCharType="begin">
-                <w:ffData>
-                  <w:name w:val="Text12"/>
-                  <w:enabled/>
-                  <w:calcOnExit w:val="0"/>
-                  <w:textInput/>
-                </w:ffData>
-              </w:fldChar>
-            </w:r>
-            <w:bookmarkStart w:id="9" w:name="Text12"/>
-            <w:r>
-              <w:instrText xml:space="preserve"> FORMTEXT </w:instrText>
-            </w:r>
-            <w:r>
-              <w:fldChar w:fldCharType="separate"/>
-            </w:r>
-            <w:r>
-              <w:rPr>
-                <w:noProof/>
-              </w:rPr>
-              <w:t> </w:t>
-            </w:r>
-            <w:r>
-              <w:rPr>
-                <w:noProof/>
-              </w:rPr>
-              <w:t> </w:t>
-            </w:r>
-            <w:r>
-              <w:rPr>
-                <w:noProof/>
-              </w:rPr>
-              <w:t> </w:t>
-            </w:r>
-            <w:r>
-              <w:rPr>
-                <w:noProof/>
-              </w:rPr>
-              <w:t> </w:t>
-            </w:r>
-            <w:r>
-              <w:rPr>
-                <w:noProof/>
-              </w:rPr>
-              <w:t> </w:t>
-            </w:r>
-            <w:r>
-              <w:fldChar w:fldCharType="end"/>
-            </w:r>
-            <w:bookmarkEnd w:id="9"/>
+            <w:proofErr w:type="spellStart"/>
+            <w:r>
+              <w:t>Woche</w:t>
+            </w:r>
+            <w:proofErr w:type="spellEnd"/>
+            <w:r>
+              <w:t xml:space="preserve"> 1-4</w:t>
+            </w:r>
           </w:p>
         </w:tc>
       </w:tr>
@@ -1132,59 +782,8 @@
               <w:spacing w:before="120" w:after="120"/>
             </w:pPr>
             <w:r>
-              <w:fldChar w:fldCharType="begin">
-                <w:ffData>
-                  <w:name w:val="task2"/>
-                  <w:enabled/>
-                  <w:calcOnExit/>
-                  <w:textInput>
-                    <w:type w:val="number"/>
-                    <w:format w:val="0.00"/>
-                  </w:textInput>
-                </w:ffData>
-              </w:fldChar>
-            </w:r>
-            <w:bookmarkStart w:id="10" w:name="task2"/>
-            <w:r>
-              <w:instrText xml:space="preserve"> FORMTEXT </w:instrText>
-            </w:r>
-            <w:r>
-              <w:fldChar w:fldCharType="separate"/>
-            </w:r>
-            <w:r>
-              <w:rPr>
-                <w:noProof/>
-              </w:rPr>
-              <w:t> </w:t>
-            </w:r>
-            <w:r>
-              <w:rPr>
-                <w:noProof/>
-              </w:rPr>
-              <w:t> </w:t>
-            </w:r>
-            <w:r>
-              <w:rPr>
-                <w:noProof/>
-              </w:rPr>
-              <w:t> </w:t>
-            </w:r>
-            <w:r>
-              <w:rPr>
-                <w:noProof/>
-              </w:rPr>
-              <w:t> </w:t>
-            </w:r>
-            <w:r>
-              <w:rPr>
-                <w:noProof/>
-              </w:rPr>
-              <w:t> </w:t>
-            </w:r>
-            <w:r>
-              <w:fldChar w:fldCharType="end"/>
-            </w:r>
-            <w:bookmarkEnd w:id="10"/>
+              <w:t>4</w:t>
+            </w:r>
             <w:r>
               <w:t xml:space="preserve"> </w:t>
             </w:r>
@@ -1204,54 +803,13 @@
             <w:pPr>
               <w:spacing w:before="120" w:after="120"/>
             </w:pPr>
-            <w:r>
-              <w:fldChar w:fldCharType="begin">
-                <w:ffData>
-                  <w:name w:val="Text12"/>
-                  <w:enabled/>
-                  <w:calcOnExit w:val="0"/>
-                  <w:textInput/>
-                </w:ffData>
-              </w:fldChar>
-            </w:r>
-            <w:r>
-              <w:instrText xml:space="preserve"> FORMTEXT </w:instrText>
-            </w:r>
-            <w:r>
-              <w:fldChar w:fldCharType="separate"/>
-            </w:r>
-            <w:r>
-              <w:rPr>
-                <w:noProof/>
-              </w:rPr>
-              <w:t> </w:t>
-            </w:r>
-            <w:r>
-              <w:rPr>
-                <w:noProof/>
-              </w:rPr>
-              <w:t> </w:t>
-            </w:r>
-            <w:r>
-              <w:rPr>
-                <w:noProof/>
-              </w:rPr>
-              <w:t> </w:t>
-            </w:r>
-            <w:r>
-              <w:rPr>
-                <w:noProof/>
-              </w:rPr>
-              <w:t> </w:t>
-            </w:r>
-            <w:r>
-              <w:rPr>
-                <w:noProof/>
-              </w:rPr>
-              <w:t> </w:t>
-            </w:r>
-            <w:r>
-              <w:fldChar w:fldCharType="end"/>
+            <w:proofErr w:type="spellStart"/>
+            <w:r>
+              <w:t>Woche</w:t>
+            </w:r>
+            <w:proofErr w:type="spellEnd"/>
+            <w:r>
+              <w:t xml:space="preserve"> 1-4</w:t>
             </w:r>
           </w:p>
         </w:tc>
@@ -1285,59 +843,8 @@
               <w:spacing w:before="120" w:after="120"/>
             </w:pPr>
             <w:r>
-              <w:fldChar w:fldCharType="begin">
-                <w:ffData>
-                  <w:name w:val="task3"/>
-                  <w:enabled/>
-                  <w:calcOnExit/>
-                  <w:textInput>
-                    <w:type w:val="number"/>
-                    <w:format w:val="0.00"/>
-                  </w:textInput>
-                </w:ffData>
-              </w:fldChar>
-            </w:r>
-            <w:bookmarkStart w:id="11" w:name="task3"/>
-            <w:r>
-              <w:instrText xml:space="preserve"> FORMTEXT </w:instrText>
-            </w:r>
-            <w:r>
-              <w:fldChar w:fldCharType="separate"/>
-            </w:r>
-            <w:r>
-              <w:rPr>
-                <w:noProof/>
-              </w:rPr>
-              <w:t> </w:t>
-            </w:r>
-            <w:r>
-              <w:rPr>
-                <w:noProof/>
-              </w:rPr>
-              <w:t> </w:t>
-            </w:r>
-            <w:r>
-              <w:rPr>
-                <w:noProof/>
-              </w:rPr>
-              <w:t> </w:t>
-            </w:r>
-            <w:r>
-              <w:rPr>
-                <w:noProof/>
-              </w:rPr>
-              <w:t> </w:t>
-            </w:r>
-            <w:r>
-              <w:rPr>
-                <w:noProof/>
-              </w:rPr>
-              <w:t> </w:t>
-            </w:r>
-            <w:r>
-              <w:fldChar w:fldCharType="end"/>
-            </w:r>
-            <w:bookmarkEnd w:id="11"/>
+              <w:t>6</w:t>
+            </w:r>
             <w:r>
               <w:t xml:space="preserve"> </w:t>
             </w:r>
@@ -1357,54 +864,13 @@
             <w:pPr>
               <w:spacing w:before="120" w:after="120"/>
             </w:pPr>
-            <w:r>
-              <w:fldChar w:fldCharType="begin">
-                <w:ffData>
-                  <w:name w:val="Text12"/>
-                  <w:enabled/>
-                  <w:calcOnExit w:val="0"/>
-                  <w:textInput/>
-                </w:ffData>
-              </w:fldChar>
-            </w:r>
-            <w:r>
-              <w:instrText xml:space="preserve"> FORMTEXT </w:instrText>
-            </w:r>
-            <w:r>
-              <w:fldChar w:fldCharType="separate"/>
-            </w:r>
-            <w:r>
-              <w:rPr>
-                <w:noProof/>
-              </w:rPr>
-              <w:t> </w:t>
-            </w:r>
-            <w:r>
-              <w:rPr>
-                <w:noProof/>
-              </w:rPr>
-              <w:t> </w:t>
-            </w:r>
-            <w:r>
-              <w:rPr>
-                <w:noProof/>
-              </w:rPr>
-              <w:t> </w:t>
-            </w:r>
-            <w:r>
-              <w:rPr>
-                <w:noProof/>
-              </w:rPr>
-              <w:t> </w:t>
-            </w:r>
-            <w:r>
-              <w:rPr>
-                <w:noProof/>
-              </w:rPr>
-              <w:t> </w:t>
-            </w:r>
-            <w:r>
-              <w:fldChar w:fldCharType="end"/>
+            <w:proofErr w:type="spellStart"/>
+            <w:r>
+              <w:t>Woche</w:t>
+            </w:r>
+            <w:proofErr w:type="spellEnd"/>
+            <w:r>
+              <w:t xml:space="preserve"> 3-4</w:t>
             </w:r>
           </w:p>
         </w:tc>
@@ -1432,59 +898,8 @@
               <w:spacing w:before="120" w:after="120"/>
             </w:pPr>
             <w:r>
-              <w:fldChar w:fldCharType="begin">
-                <w:ffData>
-                  <w:name w:val="task4"/>
-                  <w:enabled/>
-                  <w:calcOnExit/>
-                  <w:textInput>
-                    <w:type w:val="number"/>
-                    <w:format w:val="0.00"/>
-                  </w:textInput>
-                </w:ffData>
-              </w:fldChar>
-            </w:r>
-            <w:bookmarkStart w:id="12" w:name="task4"/>
-            <w:r>
-              <w:instrText xml:space="preserve"> FORMTEXT </w:instrText>
-            </w:r>
-            <w:r>
-              <w:fldChar w:fldCharType="separate"/>
-            </w:r>
-            <w:r>
-              <w:rPr>
-                <w:noProof/>
-              </w:rPr>
-              <w:t> </w:t>
-            </w:r>
-            <w:r>
-              <w:rPr>
-                <w:noProof/>
-              </w:rPr>
-              <w:t> </w:t>
-            </w:r>
-            <w:r>
-              <w:rPr>
-                <w:noProof/>
-              </w:rPr>
-              <w:t> </w:t>
-            </w:r>
-            <w:r>
-              <w:rPr>
-                <w:noProof/>
-              </w:rPr>
-              <w:t> </w:t>
-            </w:r>
-            <w:r>
-              <w:rPr>
-                <w:noProof/>
-              </w:rPr>
-              <w:t> </w:t>
-            </w:r>
-            <w:r>
-              <w:fldChar w:fldCharType="end"/>
-            </w:r>
-            <w:bookmarkEnd w:id="12"/>
+              <w:t>6</w:t>
+            </w:r>
             <w:r>
               <w:t xml:space="preserve"> </w:t>
             </w:r>
@@ -1501,54 +916,13 @@
             <w:pPr>
               <w:spacing w:before="120" w:after="120"/>
             </w:pPr>
-            <w:r>
-              <w:fldChar w:fldCharType="begin">
-                <w:ffData>
-                  <w:name w:val="Text12"/>
-                  <w:enabled/>
-                  <w:calcOnExit w:val="0"/>
-                  <w:textInput/>
-                </w:ffData>
-              </w:fldChar>
-            </w:r>
-            <w:r>
-              <w:instrText xml:space="preserve"> FORMTEXT </w:instrText>
-            </w:r>
-            <w:r>
-              <w:fldChar w:fldCharType="separate"/>
-            </w:r>
-            <w:r>
-              <w:rPr>
-                <w:noProof/>
-              </w:rPr>
-              <w:t> </w:t>
-            </w:r>
-            <w:r>
-              <w:rPr>
-                <w:noProof/>
-              </w:rPr>
-              <w:t> </w:t>
-            </w:r>
-            <w:r>
-              <w:rPr>
-                <w:noProof/>
-              </w:rPr>
-              <w:t> </w:t>
-            </w:r>
-            <w:r>
-              <w:rPr>
-                <w:noProof/>
-              </w:rPr>
-              <w:t> </w:t>
-            </w:r>
-            <w:r>
-              <w:rPr>
-                <w:noProof/>
-              </w:rPr>
-              <w:t> </w:t>
-            </w:r>
-            <w:r>
-              <w:fldChar w:fldCharType="end"/>
+            <w:proofErr w:type="spellStart"/>
+            <w:r>
+              <w:t>Woche</w:t>
+            </w:r>
+            <w:proofErr w:type="spellEnd"/>
+            <w:r>
+              <w:t xml:space="preserve"> 3-4</w:t>
             </w:r>
           </w:p>
         </w:tc>
@@ -1576,59 +950,8 @@
               <w:spacing w:before="120" w:after="120"/>
             </w:pPr>
             <w:r>
-              <w:fldChar w:fldCharType="begin">
-                <w:ffData>
-                  <w:name w:val="task5"/>
-                  <w:enabled/>
-                  <w:calcOnExit/>
-                  <w:textInput>
-                    <w:type w:val="number"/>
-                    <w:format w:val="0.00"/>
-                  </w:textInput>
-                </w:ffData>
-              </w:fldChar>
-            </w:r>
-            <w:bookmarkStart w:id="13" w:name="task5"/>
-            <w:r>
-              <w:instrText xml:space="preserve"> FORMTEXT </w:instrText>
-            </w:r>
-            <w:r>
-              <w:fldChar w:fldCharType="separate"/>
-            </w:r>
-            <w:r>
-              <w:rPr>
-                <w:noProof/>
-              </w:rPr>
-              <w:t> </w:t>
-            </w:r>
-            <w:r>
-              <w:rPr>
-                <w:noProof/>
-              </w:rPr>
-              <w:t> </w:t>
-            </w:r>
-            <w:r>
-              <w:rPr>
-                <w:noProof/>
-              </w:rPr>
-              <w:t> </w:t>
-            </w:r>
-            <w:r>
-              <w:rPr>
-                <w:noProof/>
-              </w:rPr>
-              <w:t> </w:t>
-            </w:r>
-            <w:r>
-              <w:rPr>
-                <w:noProof/>
-              </w:rPr>
-              <w:t> </w:t>
-            </w:r>
-            <w:r>
-              <w:fldChar w:fldCharType="end"/>
-            </w:r>
-            <w:bookmarkEnd w:id="13"/>
+              <w:t>10</w:t>
+            </w:r>
             <w:r>
               <w:t xml:space="preserve"> </w:t>
             </w:r>
@@ -1645,54 +968,13 @@
             <w:pPr>
               <w:spacing w:before="120" w:after="120"/>
             </w:pPr>
-            <w:r>
-              <w:fldChar w:fldCharType="begin">
-                <w:ffData>
-                  <w:name w:val="Text12"/>
-                  <w:enabled/>
-                  <w:calcOnExit w:val="0"/>
-                  <w:textInput/>
-                </w:ffData>
-              </w:fldChar>
-            </w:r>
-            <w:r>
-              <w:instrText xml:space="preserve"> FORMTEXT </w:instrText>
-            </w:r>
-            <w:r>
-              <w:fldChar w:fldCharType="separate"/>
-            </w:r>
-            <w:r>
-              <w:rPr>
-                <w:noProof/>
-              </w:rPr>
-              <w:t> </w:t>
-            </w:r>
-            <w:r>
-              <w:rPr>
-                <w:noProof/>
-              </w:rPr>
-              <w:t> </w:t>
-            </w:r>
-            <w:r>
-              <w:rPr>
-                <w:noProof/>
-              </w:rPr>
-              <w:t> </w:t>
-            </w:r>
-            <w:r>
-              <w:rPr>
-                <w:noProof/>
-              </w:rPr>
-              <w:t> </w:t>
-            </w:r>
-            <w:r>
-              <w:rPr>
-                <w:noProof/>
-              </w:rPr>
-              <w:t> </w:t>
-            </w:r>
-            <w:r>
-              <w:fldChar w:fldCharType="end"/>
+            <w:proofErr w:type="spellStart"/>
+            <w:r>
+              <w:t>Woche</w:t>
+            </w:r>
+            <w:proofErr w:type="spellEnd"/>
+            <w:r>
+              <w:t xml:space="preserve"> 3-4</w:t>
             </w:r>
           </w:p>
         </w:tc>
@@ -1720,59 +1002,8 @@
               <w:spacing w:before="120" w:after="120"/>
             </w:pPr>
             <w:r>
-              <w:fldChar w:fldCharType="begin">
-                <w:ffData>
-                  <w:name w:val="task6"/>
-                  <w:enabled/>
-                  <w:calcOnExit/>
-                  <w:textInput>
-                    <w:type w:val="number"/>
-                    <w:format w:val="0.00"/>
-                  </w:textInput>
-                </w:ffData>
-              </w:fldChar>
-            </w:r>
-            <w:bookmarkStart w:id="14" w:name="task6"/>
-            <w:r>
-              <w:instrText xml:space="preserve"> FORMTEXT </w:instrText>
-            </w:r>
-            <w:r>
-              <w:fldChar w:fldCharType="separate"/>
-            </w:r>
-            <w:r>
-              <w:rPr>
-                <w:noProof/>
-              </w:rPr>
-              <w:t> </w:t>
-            </w:r>
-            <w:r>
-              <w:rPr>
-                <w:noProof/>
-              </w:rPr>
-              <w:t> </w:t>
-            </w:r>
-            <w:r>
-              <w:rPr>
-                <w:noProof/>
-              </w:rPr>
-              <w:t> </w:t>
-            </w:r>
-            <w:r>
-              <w:rPr>
-                <w:noProof/>
-              </w:rPr>
-              <w:t> </w:t>
-            </w:r>
-            <w:r>
-              <w:rPr>
-                <w:noProof/>
-              </w:rPr>
-              <w:t> </w:t>
-            </w:r>
-            <w:r>
-              <w:fldChar w:fldCharType="end"/>
-            </w:r>
-            <w:bookmarkEnd w:id="14"/>
+              <w:t>40</w:t>
+            </w:r>
             <w:r>
               <w:t xml:space="preserve"> </w:t>
             </w:r>
@@ -1789,54 +1020,13 @@
             <w:pPr>
               <w:spacing w:before="120" w:after="120"/>
             </w:pPr>
-            <w:r>
-              <w:fldChar w:fldCharType="begin">
-                <w:ffData>
-                  <w:name w:val="Text12"/>
-                  <w:enabled/>
-                  <w:calcOnExit w:val="0"/>
-                  <w:textInput/>
-                </w:ffData>
-              </w:fldChar>
-            </w:r>
-            <w:r>
-              <w:instrText xml:space="preserve"> FORMTEXT </w:instrText>
-            </w:r>
-            <w:r>
-              <w:fldChar w:fldCharType="separate"/>
-            </w:r>
-            <w:r>
-              <w:rPr>
-                <w:noProof/>
-              </w:rPr>
-              <w:t> </w:t>
-            </w:r>
-            <w:r>
-              <w:rPr>
-                <w:noProof/>
-              </w:rPr>
-              <w:t> </w:t>
-            </w:r>
-            <w:r>
-              <w:rPr>
-                <w:noProof/>
-              </w:rPr>
-              <w:t> </w:t>
-            </w:r>
-            <w:r>
-              <w:rPr>
-                <w:noProof/>
-              </w:rPr>
-              <w:t> </w:t>
-            </w:r>
-            <w:r>
-              <w:rPr>
-                <w:noProof/>
-              </w:rPr>
-              <w:t> </w:t>
-            </w:r>
-            <w:r>
-              <w:fldChar w:fldCharType="end"/>
+            <w:proofErr w:type="spellStart"/>
+            <w:r>
+              <w:t>Woche</w:t>
+            </w:r>
+            <w:proofErr w:type="spellEnd"/>
+            <w:r>
+              <w:t xml:space="preserve"> 5-12</w:t>
             </w:r>
           </w:p>
         </w:tc>
@@ -1864,59 +1054,8 @@
               <w:spacing w:before="120" w:after="120"/>
             </w:pPr>
             <w:r>
-              <w:fldChar w:fldCharType="begin">
-                <w:ffData>
-                  <w:name w:val="task7"/>
-                  <w:enabled/>
-                  <w:calcOnExit/>
-                  <w:textInput>
-                    <w:type w:val="number"/>
-                    <w:format w:val="0.00"/>
-                  </w:textInput>
-                </w:ffData>
-              </w:fldChar>
-            </w:r>
-            <w:bookmarkStart w:id="15" w:name="task7"/>
-            <w:r>
-              <w:instrText xml:space="preserve"> FORMTEXT </w:instrText>
-            </w:r>
-            <w:r>
-              <w:fldChar w:fldCharType="separate"/>
-            </w:r>
-            <w:r>
-              <w:rPr>
-                <w:noProof/>
-              </w:rPr>
-              <w:t> </w:t>
-            </w:r>
-            <w:r>
-              <w:rPr>
-                <w:noProof/>
-              </w:rPr>
-              <w:t> </w:t>
-            </w:r>
-            <w:r>
-              <w:rPr>
-                <w:noProof/>
-              </w:rPr>
-              <w:t> </w:t>
-            </w:r>
-            <w:r>
-              <w:rPr>
-                <w:noProof/>
-              </w:rPr>
-              <w:t> </w:t>
-            </w:r>
-            <w:r>
-              <w:rPr>
-                <w:noProof/>
-              </w:rPr>
-              <w:t> </w:t>
-            </w:r>
-            <w:r>
-              <w:fldChar w:fldCharType="end"/>
-            </w:r>
-            <w:bookmarkEnd w:id="15"/>
+              <w:t>10</w:t>
+            </w:r>
             <w:r>
               <w:t xml:space="preserve"> </w:t>
             </w:r>
@@ -1933,54 +1072,16 @@
             <w:pPr>
               <w:spacing w:before="120" w:after="120"/>
             </w:pPr>
-            <w:r>
-              <w:fldChar w:fldCharType="begin">
-                <w:ffData>
-                  <w:name w:val="Text12"/>
-                  <w:enabled/>
-                  <w:calcOnExit w:val="0"/>
-                  <w:textInput/>
-                </w:ffData>
-              </w:fldChar>
-            </w:r>
-            <w:r>
-              <w:instrText xml:space="preserve"> FORMTEXT </w:instrText>
-            </w:r>
-            <w:r>
-              <w:fldChar w:fldCharType="separate"/>
-            </w:r>
-            <w:r>
-              <w:rPr>
-                <w:noProof/>
-              </w:rPr>
-              <w:t> </w:t>
-            </w:r>
-            <w:r>
-              <w:rPr>
-                <w:noProof/>
-              </w:rPr>
-              <w:t> </w:t>
-            </w:r>
-            <w:r>
-              <w:rPr>
-                <w:noProof/>
-              </w:rPr>
-              <w:t> </w:t>
-            </w:r>
-            <w:r>
-              <w:rPr>
-                <w:noProof/>
-              </w:rPr>
-              <w:t> </w:t>
-            </w:r>
-            <w:r>
-              <w:rPr>
-                <w:noProof/>
-              </w:rPr>
-              <w:t> </w:t>
-            </w:r>
-            <w:r>
-              <w:fldChar w:fldCharType="end"/>
+            <w:proofErr w:type="spellStart"/>
+            <w:r>
+              <w:t>Woche</w:t>
+            </w:r>
+            <w:proofErr w:type="spellEnd"/>
+            <w:r>
+              <w:t xml:space="preserve"> 5-1</w:t>
+            </w:r>
+            <w:r>
+              <w:t>2</w:t>
             </w:r>
           </w:p>
         </w:tc>
@@ -2008,59 +1109,8 @@
               <w:spacing w:before="120" w:after="120"/>
             </w:pPr>
             <w:r>
-              <w:fldChar w:fldCharType="begin">
-                <w:ffData>
-                  <w:name w:val="task8"/>
-                  <w:enabled/>
-                  <w:calcOnExit/>
-                  <w:textInput>
-                    <w:type w:val="number"/>
-                    <w:format w:val="0.00"/>
-                  </w:textInput>
-                </w:ffData>
-              </w:fldChar>
-            </w:r>
-            <w:bookmarkStart w:id="16" w:name="task8"/>
-            <w:r>
-              <w:instrText xml:space="preserve"> FORMTEXT </w:instrText>
-            </w:r>
-            <w:r>
-              <w:fldChar w:fldCharType="separate"/>
-            </w:r>
-            <w:r>
-              <w:rPr>
-                <w:noProof/>
-              </w:rPr>
-              <w:t> </w:t>
-            </w:r>
-            <w:r>
-              <w:rPr>
-                <w:noProof/>
-              </w:rPr>
-              <w:t> </w:t>
-            </w:r>
-            <w:r>
-              <w:rPr>
-                <w:noProof/>
-              </w:rPr>
-              <w:t> </w:t>
-            </w:r>
-            <w:r>
-              <w:rPr>
-                <w:noProof/>
-              </w:rPr>
-              <w:t> </w:t>
-            </w:r>
-            <w:r>
-              <w:rPr>
-                <w:noProof/>
-              </w:rPr>
-              <w:t> </w:t>
-            </w:r>
-            <w:r>
-              <w:fldChar w:fldCharType="end"/>
-            </w:r>
-            <w:bookmarkEnd w:id="16"/>
+              <w:t>6</w:t>
+            </w:r>
             <w:r>
               <w:t xml:space="preserve"> </w:t>
             </w:r>
@@ -2077,54 +1127,13 @@
             <w:pPr>
               <w:spacing w:before="120" w:after="120"/>
             </w:pPr>
-            <w:r>
-              <w:fldChar w:fldCharType="begin">
-                <w:ffData>
-                  <w:name w:val="Text12"/>
-                  <w:enabled/>
-                  <w:calcOnExit w:val="0"/>
-                  <w:textInput/>
-                </w:ffData>
-              </w:fldChar>
-            </w:r>
-            <w:r>
-              <w:instrText xml:space="preserve"> FORMTEXT </w:instrText>
-            </w:r>
-            <w:r>
-              <w:fldChar w:fldCharType="separate"/>
-            </w:r>
-            <w:r>
-              <w:rPr>
-                <w:noProof/>
-              </w:rPr>
-              <w:t> </w:t>
-            </w:r>
-            <w:r>
-              <w:rPr>
-                <w:noProof/>
-              </w:rPr>
-              <w:t> </w:t>
-            </w:r>
-            <w:r>
-              <w:rPr>
-                <w:noProof/>
-              </w:rPr>
-              <w:t> </w:t>
-            </w:r>
-            <w:r>
-              <w:rPr>
-                <w:noProof/>
-              </w:rPr>
-              <w:t> </w:t>
-            </w:r>
-            <w:r>
-              <w:rPr>
-                <w:noProof/>
-              </w:rPr>
-              <w:t> </w:t>
-            </w:r>
-            <w:r>
-              <w:fldChar w:fldCharType="end"/>
+            <w:proofErr w:type="spellStart"/>
+            <w:r>
+              <w:t>Woche</w:t>
+            </w:r>
+            <w:proofErr w:type="spellEnd"/>
+            <w:r>
+              <w:t xml:space="preserve"> 13</w:t>
             </w:r>
           </w:p>
         </w:tc>
@@ -2152,36 +1161,8 @@
               <w:spacing w:before="120" w:after="120"/>
             </w:pPr>
             <w:r>
-              <w:fldChar w:fldCharType="begin">
-                <w:ffData>
-                  <w:name w:val="task9"/>
-                  <w:enabled/>
-                  <w:calcOnExit/>
-                  <w:textInput>
-                    <w:type w:val="number"/>
-                    <w:default w:val="3.00"/>
-                    <w:format w:val="0.00"/>
-                  </w:textInput>
-                </w:ffData>
-              </w:fldChar>
-            </w:r>
-            <w:bookmarkStart w:id="17" w:name="task9"/>
-            <w:r>
-              <w:instrText xml:space="preserve"> FORMTEXT </w:instrText>
-            </w:r>
-            <w:r>
-              <w:fldChar w:fldCharType="separate"/>
-            </w:r>
-            <w:r>
-              <w:rPr>
-                <w:noProof/>
-              </w:rPr>
-              <w:t>3.00</w:t>
-            </w:r>
-            <w:r>
-              <w:fldChar w:fldCharType="end"/>
-            </w:r>
-            <w:bookmarkEnd w:id="17"/>
+              <w:t>4</w:t>
+            </w:r>
             <w:r>
               <w:t xml:space="preserve"> </w:t>
             </w:r>
@@ -2199,53 +1180,15 @@
               <w:spacing w:before="120" w:after="120"/>
             </w:pPr>
             <w:r>
-              <w:fldChar w:fldCharType="begin">
-                <w:ffData>
-                  <w:name w:val="Text12"/>
-                  <w:enabled/>
-                  <w:calcOnExit w:val="0"/>
-                  <w:textInput/>
-                </w:ffData>
-              </w:fldChar>
-            </w:r>
-            <w:r>
-              <w:instrText xml:space="preserve"> FORMTEXT </w:instrText>
-            </w:r>
-            <w:r>
-              <w:fldChar w:fldCharType="separate"/>
-            </w:r>
-            <w:r>
-              <w:rPr>
-                <w:noProof/>
-              </w:rPr>
-              <w:t> </w:t>
-            </w:r>
-            <w:r>
-              <w:rPr>
-                <w:noProof/>
-              </w:rPr>
-              <w:t> </w:t>
-            </w:r>
-            <w:r>
-              <w:rPr>
-                <w:noProof/>
-              </w:rPr>
-              <w:t> </w:t>
-            </w:r>
-            <w:r>
-              <w:rPr>
-                <w:noProof/>
-              </w:rPr>
-              <w:t> </w:t>
-            </w:r>
-            <w:r>
-              <w:rPr>
-                <w:noProof/>
-              </w:rPr>
-              <w:t> </w:t>
-            </w:r>
-            <w:r>
-              <w:fldChar w:fldCharType="end"/>
+              <w:t xml:space="preserve">Ende </w:t>
+            </w:r>
+            <w:proofErr w:type="spellStart"/>
+            <w:r>
+              <w:t>Woche</w:t>
+            </w:r>
+            <w:proofErr w:type="spellEnd"/>
+            <w:r>
+              <w:t xml:space="preserve"> 13</w:t>
             </w:r>
           </w:p>
         </w:tc>
@@ -2260,6 +1203,7 @@
               <w:spacing w:before="120" w:after="120"/>
             </w:pPr>
             <w:r>
+              <w:lastRenderedPageBreak/>
               <w:t>Total</w:t>
             </w:r>
           </w:p>
@@ -2273,53 +1217,8 @@
               <w:spacing w:before="120" w:after="120"/>
             </w:pPr>
             <w:r>
-              <w:fldChar w:fldCharType="begin">
-                <w:ffData>
-                  <w:name w:val="TaskSum"/>
-                  <w:enabled w:val="0"/>
-                  <w:calcOnExit w:val="0"/>
-                  <w:textInput>
-                    <w:type w:val="calculated"/>
-                    <w:default w:val="=task1 + task2 +task3+ task4 + task5 + task6 + task7 + task8 + task9   "/>
-                  </w:textInput>
-                </w:ffData>
-              </w:fldChar>
-            </w:r>
-            <w:bookmarkStart w:id="18" w:name="TaskSum"/>
-            <w:r>
-              <w:instrText xml:space="preserve"> FORMTEXT </w:instrText>
-            </w:r>
-            <w:r>
-              <w:fldChar w:fldCharType="begin"/>
-            </w:r>
-            <w:r>
-              <w:instrText xml:space="preserve"> =task1 + task2 +task3+ task4 + task5 + task6 + task7 + task8 + task9    </w:instrText>
-            </w:r>
-            <w:r>
-              <w:fldChar w:fldCharType="separate"/>
-            </w:r>
-            <w:r>
-              <w:rPr>
-                <w:noProof/>
-              </w:rPr>
-              <w:instrText>3</w:instrText>
-            </w:r>
-            <w:r>
-              <w:fldChar w:fldCharType="end"/>
-            </w:r>
-            <w:r>
-              <w:fldChar w:fldCharType="separate"/>
-            </w:r>
-            <w:r>
-              <w:rPr>
-                <w:noProof/>
-              </w:rPr>
-              <w:t>3</w:t>
-            </w:r>
-            <w:r>
-              <w:fldChar w:fldCharType="end"/>
-            </w:r>
-            <w:bookmarkEnd w:id="18"/>
+              <w:t>90</w:t>
+            </w:r>
             <w:r>
               <w:t xml:space="preserve"> h</w:t>
             </w:r>
@@ -2810,17 +1709,17 @@
     <w:lsdException w:name="Smart Hyperlink" w:semiHidden="1" w:unhideWhenUsed="1"/>
     <w:lsdException w:name="Smart Link" w:semiHidden="1" w:unhideWhenUsed="1"/>
   </w:latentStyles>
-  <w:style w:type="paragraph" w:default="1" w:styleId="Normal">
+  <w:style w:type="paragraph" w:default="1" w:styleId="Standard">
     <w:name w:val="Normal"/>
     <w:qFormat/>
   </w:style>
-  <w:style w:type="character" w:default="1" w:styleId="DefaultParagraphFont">
+  <w:style w:type="character" w:default="1" w:styleId="Absatz-Standardschriftart">
     <w:name w:val="Default Paragraph Font"/>
     <w:uiPriority w:val="1"/>
     <w:semiHidden/>
     <w:unhideWhenUsed/>
   </w:style>
-  <w:style w:type="table" w:default="1" w:styleId="TableNormal">
+  <w:style w:type="table" w:default="1" w:styleId="NormaleTabelle">
     <w:name w:val="Normal Table"/>
     <w:uiPriority w:val="99"/>
     <w:semiHidden/>
@@ -2835,15 +1734,15 @@
       </w:tblCellMar>
     </w:tblPr>
   </w:style>
-  <w:style w:type="numbering" w:default="1" w:styleId="NoList">
+  <w:style w:type="numbering" w:default="1" w:styleId="KeineListe">
     <w:name w:val="No List"/>
     <w:uiPriority w:val="99"/>
     <w:semiHidden/>
     <w:unhideWhenUsed/>
   </w:style>
-  <w:style w:type="table" w:styleId="TableGrid">
+  <w:style w:type="table" w:styleId="Tabellenraster">
     <w:name w:val="Table Grid"/>
-    <w:basedOn w:val="TableNormal"/>
+    <w:basedOn w:val="NormaleTabelle"/>
     <w:uiPriority w:val="39"/>
     <w:rsid w:val="00F0538D"/>
     <w:tblPr>
@@ -2856,6 +1755,27 @@
         <w:insideV w:val="single" w:sz="4" w:space="0" w:color="auto"/>
       </w:tblBorders>
     </w:tblPr>
+  </w:style>
+  <w:style w:type="character" w:styleId="Hyperlink">
+    <w:name w:val="Hyperlink"/>
+    <w:basedOn w:val="Absatz-Standardschriftart"/>
+    <w:uiPriority w:val="99"/>
+    <w:unhideWhenUsed/>
+    <w:rsid w:val="00295593"/>
+    <w:rPr>
+      <w:color w:val="0563C1" w:themeColor="hyperlink"/>
+      <w:u w:val="single"/>
+    </w:rPr>
+  </w:style>
+  <w:style w:type="character" w:styleId="NichtaufgelsteErwhnung">
+    <w:name w:val="Unresolved Mention"/>
+    <w:basedOn w:val="Absatz-Standardschriftart"/>
+    <w:uiPriority w:val="99"/>
+    <w:rsid w:val="00295593"/>
+    <w:rPr>
+      <w:color w:val="605E5C"/>
+      <w:shd w:val="clear" w:color="auto" w:fill="E1DFDD"/>
+    </w:rPr>
   </w:style>
 </w:styles>
 </file>
@@ -3122,10 +2042,16 @@
 </file>
 
 <file path=customXml/item1.xml><?xml version="1.0" encoding="utf-8"?>
+<p:properties xmlns:p="http://schemas.microsoft.com/office/2006/metadata/properties" xmlns:xsi="http://www.w3.org/2001/XMLSchema-instance" xmlns:pc="http://schemas.microsoft.com/office/infopath/2007/PartnerControls">
+  <documentManagement/>
+</p:properties>
+</file>
+
+<file path=customXml/item2.xml><?xml version="1.0" encoding="utf-8"?>
 <b:Sources xmlns:b="http://schemas.openxmlformats.org/officeDocument/2006/bibliography" xmlns="http://schemas.openxmlformats.org/officeDocument/2006/bibliography" SelectedStyle="/APASixthEditionOfficeOnline.xsl" StyleName="APA" Version="6"/>
 </file>
 
-<file path=customXml/item2.xml><?xml version="1.0" encoding="utf-8"?>
+<file path=customXml/item3.xml><?xml version="1.0" encoding="utf-8"?>
 <ct:contentTypeSchema xmlns:ct="http://schemas.microsoft.com/office/2006/metadata/contentType" xmlns:ma="http://schemas.microsoft.com/office/2006/metadata/properties/metaAttributes" ct:_="" ma:_="" ma:contentTypeName="Dokument" ma:contentTypeID="0x010100853AD8F502FA6541AAB2B5B556570C88" ma:contentTypeVersion="2" ma:contentTypeDescription="Ein neues Dokument erstellen." ma:contentTypeScope="" ma:versionID="94827b8e1e105971aa485c302bc8be13">
   <xsd:schema xmlns:xsd="http://www.w3.org/2001/XMLSchema" xmlns:xs="http://www.w3.org/2001/XMLSchema" xmlns:p="http://schemas.microsoft.com/office/2006/metadata/properties" xmlns:ns2="ba2d54f1-4273-452d-874d-86ebdf78f6bf" targetNamespace="http://schemas.microsoft.com/office/2006/metadata/properties" ma:root="true" ma:fieldsID="9cf5b59434c5666dfb13047b34c41be7" ns2:_="">
     <xsd:import namespace="ba2d54f1-4273-452d-874d-86ebdf78f6bf"/>
@@ -3257,7 +2183,7 @@
 </ct:contentTypeSchema>
 </file>
 
-<file path=customXml/item3.xml><?xml version="1.0" encoding="utf-8"?>
+<file path=customXml/item4.xml><?xml version="1.0" encoding="utf-8"?>
 <?mso-contentType ?>
 <FormTemplates xmlns="http://schemas.microsoft.com/sharepoint/v3/contenttype/forms">
   <Display>DocumentLibraryForm</Display>
@@ -3266,13 +2192,16 @@
 </FormTemplates>
 </file>
 
-<file path=customXml/item4.xml><?xml version="1.0" encoding="utf-8"?>
-<p:properties xmlns:p="http://schemas.microsoft.com/office/2006/metadata/properties" xmlns:xsi="http://www.w3.org/2001/XMLSchema-instance" xmlns:pc="http://schemas.microsoft.com/office/infopath/2007/PartnerControls">
-  <documentManagement/>
-</p:properties>
+<file path=customXml/itemProps1.xml><?xml version="1.0" encoding="utf-8"?>
+<ds:datastoreItem xmlns:ds="http://schemas.openxmlformats.org/officeDocument/2006/customXml" ds:itemID="{8A0ECC7D-FB17-4E16-ABFA-9C819E293667}">
+  <ds:schemaRefs>
+    <ds:schemaRef ds:uri="http://schemas.microsoft.com/office/2006/metadata/properties"/>
+    <ds:schemaRef ds:uri="http://schemas.microsoft.com/office/infopath/2007/PartnerControls"/>
+  </ds:schemaRefs>
+</ds:datastoreItem>
 </file>
 
-<file path=customXml/itemProps1.xml><?xml version="1.0" encoding="utf-8"?>
+<file path=customXml/itemProps2.xml><?xml version="1.0" encoding="utf-8"?>
 <ds:datastoreItem xmlns:ds="http://schemas.openxmlformats.org/officeDocument/2006/customXml" ds:itemID="{167018B9-E5E6-B942-B61A-C2F5E4E4CA30}">
   <ds:schemaRefs>
     <ds:schemaRef ds:uri="http://schemas.openxmlformats.org/officeDocument/2006/bibliography"/>
@@ -3280,14 +2209,28 @@
 </ds:datastoreItem>
 </file>
 
-<file path=customXml/itemProps2.xml><?xml version="1.0" encoding="utf-8"?>
-<ds:datastoreItem xmlns:ds="http://schemas.openxmlformats.org/officeDocument/2006/customXml" ds:itemID="{915EC6D5-5855-4248-82A5-CA945D6035EF}"/>
-</file>
-
 <file path=customXml/itemProps3.xml><?xml version="1.0" encoding="utf-8"?>
-<ds:datastoreItem xmlns:ds="http://schemas.openxmlformats.org/officeDocument/2006/customXml" ds:itemID="{628189B0-86C9-49A6-AEC1-0562D483F177}"/>
+<ds:datastoreItem xmlns:ds="http://schemas.openxmlformats.org/officeDocument/2006/customXml" ds:itemID="{915EC6D5-5855-4248-82A5-CA945D6035EF}">
+  <ds:schemaRefs>
+    <ds:schemaRef ds:uri="http://schemas.microsoft.com/office/2006/metadata/contentType"/>
+    <ds:schemaRef ds:uri="http://schemas.microsoft.com/office/2006/metadata/properties/metaAttributes"/>
+    <ds:schemaRef ds:uri="http://www.w3.org/2001/XMLSchema"/>
+    <ds:schemaRef ds:uri="http://schemas.microsoft.com/office/2006/metadata/properties"/>
+    <ds:schemaRef ds:uri="ba2d54f1-4273-452d-874d-86ebdf78f6bf"/>
+    <ds:schemaRef ds:uri="http://schemas.microsoft.com/office/2006/documentManagement/types"/>
+    <ds:schemaRef ds:uri="http://schemas.microsoft.com/office/infopath/2007/PartnerControls"/>
+    <ds:schemaRef ds:uri="http://schemas.openxmlformats.org/package/2006/metadata/core-properties"/>
+    <ds:schemaRef ds:uri="http://purl.org/dc/elements/1.1/"/>
+    <ds:schemaRef ds:uri="http://purl.org/dc/terms/"/>
+    <ds:schemaRef ds:uri="http://schemas.microsoft.com/internal/obd"/>
+  </ds:schemaRefs>
+</ds:datastoreItem>
 </file>
 
 <file path=customXml/itemProps4.xml><?xml version="1.0" encoding="utf-8"?>
-<ds:datastoreItem xmlns:ds="http://schemas.openxmlformats.org/officeDocument/2006/customXml" ds:itemID="{8A0ECC7D-FB17-4E16-ABFA-9C819E293667}"/>
+<ds:datastoreItem xmlns:ds="http://schemas.openxmlformats.org/officeDocument/2006/customXml" ds:itemID="{628189B0-86C9-49A6-AEC1-0562D483F177}">
+  <ds:schemaRefs>
+    <ds:schemaRef ds:uri="http://schemas.microsoft.com/sharepoint/v3/contenttype/forms"/>
+  </ds:schemaRefs>
+</ds:datastoreItem>
 </file>
</xml_diff>

<commit_message>
completed project agreement, added land cover data 1992
</commit_message>
<xml_diff>
--- a/Project_agreement_GuedelKohler.docx
+++ b/Project_agreement_GuedelKohler.docx
@@ -123,42 +123,6 @@
             <w:pPr>
               <w:spacing w:before="120" w:after="120"/>
             </w:pPr>
-            <w:proofErr w:type="spellStart"/>
-            <w:r>
-              <w:rPr>
-                <w:color w:val="AEAAAA" w:themeColor="background2" w:themeShade="BF"/>
-              </w:rPr>
-              <w:t>Lebensqualität</w:t>
-            </w:r>
-            <w:proofErr w:type="spellEnd"/>
-            <w:r>
-              <w:rPr>
-                <w:color w:val="AEAAAA" w:themeColor="background2" w:themeShade="BF"/>
-              </w:rPr>
-              <w:t xml:space="preserve">, </w:t>
-            </w:r>
-            <w:proofErr w:type="spellStart"/>
-            <w:r>
-              <w:rPr>
-                <w:color w:val="AEAAAA" w:themeColor="background2" w:themeShade="BF"/>
-              </w:rPr>
-              <w:t>Biodiversität</w:t>
-            </w:r>
-            <w:proofErr w:type="spellEnd"/>
-            <w:r>
-              <w:rPr>
-                <w:color w:val="AEAAAA" w:themeColor="background2" w:themeShade="BF"/>
-              </w:rPr>
-              <w:t xml:space="preserve">, </w:t>
-            </w:r>
-            <w:proofErr w:type="spellStart"/>
-            <w:r>
-              <w:rPr>
-                <w:color w:val="AEAAAA" w:themeColor="background2" w:themeShade="BF"/>
-              </w:rPr>
-              <w:t>Habitate</w:t>
-            </w:r>
-            <w:proofErr w:type="spellEnd"/>
           </w:p>
         </w:tc>
       </w:tr>
@@ -420,13 +384,48 @@
               <w:spacing w:before="120" w:after="120"/>
               <w:rPr>
                 <w:color w:val="AEAAAA" w:themeColor="background2" w:themeShade="BF"/>
-              </w:rPr>
-            </w:pPr>
+                <w:lang w:val="de-CH"/>
+              </w:rPr>
+            </w:pPr>
+            <w:r>
+              <w:rPr>
+                <w:color w:val="000000" w:themeColor="text1"/>
+                <w:lang w:val="de-CH"/>
+              </w:rPr>
+              <w:t xml:space="preserve">Das </w:t>
+            </w:r>
+            <w:r>
+              <w:rPr>
+                <w:color w:val="000000" w:themeColor="text1"/>
+                <w:lang w:val="de-CH"/>
+              </w:rPr>
+              <w:t xml:space="preserve">grösste </w:t>
+            </w:r>
+            <w:r>
+              <w:rPr>
+                <w:color w:val="000000" w:themeColor="text1"/>
+                <w:lang w:val="de-CH"/>
+              </w:rPr>
+              <w:t xml:space="preserve">Biest ODER </w:t>
+            </w:r>
+            <w:r>
+              <w:rPr>
+                <w:color w:val="000000" w:themeColor="text1"/>
+                <w:lang w:val="de-CH"/>
+              </w:rPr>
+              <w:t>Lebensqualität – für wen?</w:t>
+            </w:r>
           </w:p>
         </w:tc>
       </w:tr>
     </w:tbl>
-    <w:p/>
+    <w:p>
+      <w:pPr>
+        <w:rPr>
+          <w:lang w:val="de-CH"/>
+        </w:rPr>
+      </w:pPr>
+    </w:p>
     <w:tbl>
       <w:tblPr>
         <w:tblStyle w:val="Tabellenraster"/>
@@ -460,26 +459,66 @@
               <w:spacing w:before="120" w:after="120"/>
               <w:rPr>
                 <w:color w:val="AEAAAA" w:themeColor="background2" w:themeShade="BF"/>
-              </w:rPr>
-            </w:pPr>
+                <w:lang w:val="de-CH"/>
+              </w:rPr>
+            </w:pPr>
+            <w:proofErr w:type="spellStart"/>
             <w:r>
               <w:rPr>
                 <w:color w:val="AEAAAA" w:themeColor="background2" w:themeShade="BF"/>
-              </w:rPr>
-              <w:t xml:space="preserve">Describe your </w:t>
-            </w:r>
+                <w:lang w:val="de-CH"/>
+              </w:rPr>
+              <w:t>Describe</w:t>
+            </w:r>
+            <w:proofErr w:type="spellEnd"/>
             <w:r>
               <w:rPr>
                 <w:color w:val="AEAAAA" w:themeColor="background2" w:themeShade="BF"/>
+                <w:lang w:val="de-CH"/>
+              </w:rPr>
+              <w:t xml:space="preserve"> </w:t>
+            </w:r>
+            <w:proofErr w:type="spellStart"/>
+            <w:r>
+              <w:rPr>
+                <w:color w:val="AEAAAA" w:themeColor="background2" w:themeShade="BF"/>
+                <w:lang w:val="de-CH"/>
+              </w:rPr>
+              <w:t>your</w:t>
+            </w:r>
+            <w:proofErr w:type="spellEnd"/>
+            <w:r>
+              <w:rPr>
+                <w:color w:val="AEAAAA" w:themeColor="background2" w:themeShade="BF"/>
+                <w:lang w:val="de-CH"/>
+              </w:rPr>
+              <w:t xml:space="preserve"> </w:t>
+            </w:r>
+            <w:proofErr w:type="spellStart"/>
+            <w:r>
+              <w:rPr>
+                <w:color w:val="AEAAAA" w:themeColor="background2" w:themeShade="BF"/>
+                <w:lang w:val="de-CH"/>
               </w:rPr>
               <w:t>concept</w:t>
             </w:r>
+            <w:proofErr w:type="spellEnd"/>
             <w:r>
               <w:rPr>
                 <w:color w:val="AEAAAA" w:themeColor="background2" w:themeShade="BF"/>
-              </w:rPr>
-              <w:t xml:space="preserve"> in 500 characters</w:t>
-            </w:r>
+                <w:lang w:val="de-CH"/>
+              </w:rPr>
+              <w:t xml:space="preserve"> in 500 </w:t>
+            </w:r>
+            <w:proofErr w:type="spellStart"/>
+            <w:r>
+              <w:rPr>
+                <w:color w:val="AEAAAA" w:themeColor="background2" w:themeShade="BF"/>
+                <w:lang w:val="de-CH"/>
+              </w:rPr>
+              <w:t>characters</w:t>
+            </w:r>
+            <w:proofErr w:type="spellEnd"/>
           </w:p>
           <w:p>
             <w:pPr>
@@ -511,7 +550,442 @@
               <w:rPr>
                 <w:lang w:val="de-CH"/>
               </w:rPr>
-              <w:t xml:space="preserve"> wird den gefährdeten Tierarten in denselben Ländern gegenübergestellt.  </w:t>
+              <w:t xml:space="preserve"> wird den gefährdeten </w:t>
+            </w:r>
+            <w:r>
+              <w:rPr>
+                <w:lang w:val="de-CH"/>
+              </w:rPr>
+              <w:t>Tier- und Pflanzen</w:t>
+            </w:r>
+            <w:r>
+              <w:rPr>
+                <w:lang w:val="de-CH"/>
+              </w:rPr>
+              <w:t xml:space="preserve">arten in denselben Ländern gegenübergestellt. </w:t>
+            </w:r>
+            <w:r>
+              <w:rPr>
+                <w:lang w:val="de-CH"/>
+              </w:rPr>
+              <w:t xml:space="preserve">Dabei zeigt sich, dass die Schweiz in beiden Listen einen Spitzenplatz belegt. Auf der Diskrepanz zwischen höchster Lebensqualität der Menschen und höchstem Anteil bedrohter Arten im gleichen Land wird </w:t>
+            </w:r>
+            <w:r>
+              <w:rPr>
+                <w:lang w:val="de-CH"/>
+              </w:rPr>
+              <w:t>die</w:t>
+            </w:r>
+            <w:r>
+              <w:rPr>
+                <w:lang w:val="de-CH"/>
+              </w:rPr>
+              <w:t xml:space="preserve"> Geschichte</w:t>
+            </w:r>
+            <w:r>
+              <w:rPr>
+                <w:lang w:val="de-CH"/>
+              </w:rPr>
+              <w:t xml:space="preserve"> «Das grösste Biest»</w:t>
+            </w:r>
+            <w:r>
+              <w:rPr>
+                <w:lang w:val="de-CH"/>
+              </w:rPr>
+              <w:t xml:space="preserve"> aufgehängt</w:t>
+            </w:r>
+            <w:r>
+              <w:rPr>
+                <w:lang w:val="de-CH"/>
+              </w:rPr>
+              <w:t xml:space="preserve">. </w:t>
+            </w:r>
+          </w:p>
+          <w:p>
+            <w:pPr>
+              <w:rPr>
+                <w:lang w:val="de-CH"/>
+              </w:rPr>
+            </w:pPr>
+          </w:p>
+          <w:p>
+            <w:pPr>
+              <w:rPr>
+                <w:lang w:val="de-CH"/>
+              </w:rPr>
+            </w:pPr>
+            <w:r>
+              <w:rPr>
+                <w:lang w:val="de-CH"/>
+              </w:rPr>
+              <w:t xml:space="preserve">Hier ein erster Entwurf der </w:t>
+            </w:r>
+            <w:proofErr w:type="spellStart"/>
+            <w:r>
+              <w:rPr>
+                <w:lang w:val="de-CH"/>
+              </w:rPr>
+              <w:t>Gesschichte</w:t>
+            </w:r>
+            <w:proofErr w:type="spellEnd"/>
+            <w:r>
+              <w:rPr>
+                <w:lang w:val="de-CH"/>
+              </w:rPr>
+              <w:t>:</w:t>
+            </w:r>
+          </w:p>
+          <w:p>
+            <w:pPr>
+              <w:rPr>
+                <w:i/>
+                <w:iCs/>
+                <w:lang w:val="de-CH"/>
+              </w:rPr>
+            </w:pPr>
+            <w:proofErr w:type="gramStart"/>
+            <w:r>
+              <w:rPr>
+                <w:i/>
+                <w:iCs/>
+                <w:lang w:val="de-CH"/>
+              </w:rPr>
+              <w:t>Oh</w:t>
+            </w:r>
+            <w:proofErr w:type="gramEnd"/>
+            <w:r>
+              <w:rPr>
+                <w:i/>
+                <w:iCs/>
+                <w:lang w:val="de-CH"/>
+              </w:rPr>
+              <w:t xml:space="preserve"> wie schön es doch ist, in einem Land zu leben, in dem die Lebensqualität gemäss OECD Ranking 2022 am höchsten ist.</w:t>
+            </w:r>
+          </w:p>
+          <w:p>
+            <w:pPr>
+              <w:rPr>
+                <w:b/>
+                <w:bCs/>
+                <w:lang w:val="de-CH"/>
+              </w:rPr>
+            </w:pPr>
+            <w:r>
+              <w:rPr>
+                <w:noProof/>
+              </w:rPr>
+              <w:drawing>
+                <wp:inline distT="0" distB="0" distL="0" distR="0" wp14:anchorId="00D45347" wp14:editId="785D63B3">
+                  <wp:extent cx="3869267" cy="3503751"/>
+                  <wp:effectExtent l="0" t="0" r="4445" b="1905"/>
+                  <wp:docPr id="1" name="Grafik 1"/>
+                  <wp:cNvGraphicFramePr>
+                    <a:graphicFrameLocks xmlns:a="http://schemas.openxmlformats.org/drawingml/2006/main" noChangeAspect="1"/>
+                  </wp:cNvGraphicFramePr>
+                  <a:graphic xmlns:a="http://schemas.openxmlformats.org/drawingml/2006/main">
+                    <a:graphicData uri="http://schemas.openxmlformats.org/drawingml/2006/picture">
+                      <pic:pic xmlns:pic="http://schemas.openxmlformats.org/drawingml/2006/picture">
+                        <pic:nvPicPr>
+                          <pic:cNvPr id="1" name=""/>
+                          <pic:cNvPicPr/>
+                        </pic:nvPicPr>
+                        <pic:blipFill>
+                          <a:blip r:embed="rId10"/>
+                          <a:stretch>
+                            <a:fillRect/>
+                          </a:stretch>
+                        </pic:blipFill>
+                        <pic:spPr>
+                          <a:xfrm>
+                            <a:off x="0" y="0"/>
+                            <a:ext cx="3885906" cy="3518818"/>
+                          </a:xfrm>
+                          <a:prstGeom prst="rect">
+                            <a:avLst/>
+                          </a:prstGeom>
+                        </pic:spPr>
+                      </pic:pic>
+                    </a:graphicData>
+                  </a:graphic>
+                </wp:inline>
+              </w:drawing>
+            </w:r>
+          </w:p>
+          <w:p>
+            <w:pPr>
+              <w:rPr>
+                <w:i/>
+                <w:iCs/>
+                <w:lang w:val="de-CH"/>
+              </w:rPr>
+            </w:pPr>
+            <w:r>
+              <w:rPr>
+                <w:i/>
+                <w:iCs/>
+                <w:lang w:val="de-CH"/>
+              </w:rPr>
+              <w:t xml:space="preserve">In diesem Ranking sind Mobilität, Einkommen/Lebenskosten etc. des Menschen die entscheidenden Kriterien. Keine einzige andere </w:t>
+            </w:r>
+            <w:r>
+              <w:rPr>
+                <w:i/>
+                <w:iCs/>
+                <w:lang w:val="de-CH"/>
+              </w:rPr>
+              <w:t>A</w:t>
+            </w:r>
+            <w:r>
+              <w:rPr>
+                <w:i/>
+                <w:iCs/>
+                <w:lang w:val="de-CH"/>
+              </w:rPr>
+              <w:t xml:space="preserve">rt und deren Mobilität, Nahrungsmittelangebot wird einbezogen. Wenn wir </w:t>
+            </w:r>
+            <w:r>
+              <w:rPr>
+                <w:i/>
+                <w:iCs/>
+                <w:lang w:val="de-CH"/>
+              </w:rPr>
+              <w:lastRenderedPageBreak/>
+              <w:t xml:space="preserve">schauen, wie es mit dem Prozentsatz an Tieren aussieht, </w:t>
+            </w:r>
+            <w:r>
+              <w:rPr>
+                <w:i/>
+                <w:iCs/>
+                <w:lang w:val="de-CH"/>
+              </w:rPr>
+              <w:t>denen es in der Schweiz nicht gut geht, die</w:t>
+            </w:r>
+            <w:r>
+              <w:rPr>
+                <w:i/>
+                <w:iCs/>
+                <w:lang w:val="de-CH"/>
+              </w:rPr>
+              <w:t xml:space="preserve"> früher oder später keine Lebensgrundlage mehr haben</w:t>
+            </w:r>
+            <w:r>
+              <w:rPr>
+                <w:i/>
+                <w:iCs/>
+                <w:lang w:val="de-CH"/>
+              </w:rPr>
+              <w:t>, wenn wir nichts unternehmen</w:t>
+            </w:r>
+            <w:r>
+              <w:rPr>
+                <w:i/>
+                <w:iCs/>
+                <w:lang w:val="de-CH"/>
+              </w:rPr>
+              <w:t xml:space="preserve">, dann thront die Schweiz auch fast auf Platz 1. </w:t>
+            </w:r>
+          </w:p>
+          <w:p>
+            <w:pPr>
+              <w:rPr>
+                <w:lang w:val="de-CH"/>
+              </w:rPr>
+            </w:pPr>
+            <w:r>
+              <w:rPr>
+                <w:noProof/>
+              </w:rPr>
+              <w:drawing>
+                <wp:inline distT="0" distB="0" distL="0" distR="0" wp14:anchorId="6F76E3D5" wp14:editId="4E4F5EFB">
+                  <wp:extent cx="2863030" cy="2954867"/>
+                  <wp:effectExtent l="0" t="0" r="0" b="4445"/>
+                  <wp:docPr id="2" name="Grafik 2"/>
+                  <wp:cNvGraphicFramePr>
+                    <a:graphicFrameLocks xmlns:a="http://schemas.openxmlformats.org/drawingml/2006/main" noChangeAspect="1"/>
+                  </wp:cNvGraphicFramePr>
+                  <a:graphic xmlns:a="http://schemas.openxmlformats.org/drawingml/2006/main">
+                    <a:graphicData uri="http://schemas.openxmlformats.org/drawingml/2006/picture">
+                      <pic:pic xmlns:pic="http://schemas.openxmlformats.org/drawingml/2006/picture">
+                        <pic:nvPicPr>
+                          <pic:cNvPr id="1" name=""/>
+                          <pic:cNvPicPr/>
+                        </pic:nvPicPr>
+                        <pic:blipFill>
+                          <a:blip r:embed="rId11"/>
+                          <a:stretch>
+                            <a:fillRect/>
+                          </a:stretch>
+                        </pic:blipFill>
+                        <pic:spPr>
+                          <a:xfrm>
+                            <a:off x="0" y="0"/>
+                            <a:ext cx="2869817" cy="2961872"/>
+                          </a:xfrm>
+                          <a:prstGeom prst="rect">
+                            <a:avLst/>
+                          </a:prstGeom>
+                        </pic:spPr>
+                      </pic:pic>
+                    </a:graphicData>
+                  </a:graphic>
+                </wp:inline>
+              </w:drawing>
+            </w:r>
+          </w:p>
+          <w:p>
+            <w:pPr>
+              <w:rPr>
+                <w:i/>
+                <w:iCs/>
+                <w:lang w:val="de-CH"/>
+              </w:rPr>
+            </w:pPr>
+            <w:r>
+              <w:rPr>
+                <w:i/>
+                <w:iCs/>
+                <w:lang w:val="de-CH"/>
+              </w:rPr>
+              <w:t xml:space="preserve">Das ist doch absurd. Wir Menschen suhlen uns im Luxus in unseren Superstädten, die auch regelmässig als beste, lebenswerteste, sauberste Städte der Welt gepriesen werden, wir sind glücklicher als viele Menschen auf der Erde, aber die Tiere auf unseren Feldern, in den Wäldern, Lüften und Wässern sterben langsam aus. Vielleicht sollten wir uns mal der Lebensqualität der kleinen Schuppigen, Befiederten, Vier-, Sechs- und </w:t>
+            </w:r>
+            <w:proofErr w:type="spellStart"/>
+            <w:r>
+              <w:rPr>
+                <w:i/>
+                <w:iCs/>
+                <w:lang w:val="de-CH"/>
+              </w:rPr>
+              <w:t>Achtbeiner</w:t>
+            </w:r>
+            <w:proofErr w:type="spellEnd"/>
+            <w:r>
+              <w:rPr>
+                <w:i/>
+                <w:iCs/>
+                <w:lang w:val="de-CH"/>
+              </w:rPr>
+              <w:t>*innen annehmen.</w:t>
+            </w:r>
+          </w:p>
+          <w:p>
+            <w:pPr>
+              <w:rPr>
+                <w:i/>
+                <w:iCs/>
+                <w:lang w:val="de-CH"/>
+              </w:rPr>
+            </w:pPr>
+          </w:p>
+          <w:p>
+            <w:pPr>
+              <w:rPr>
+                <w:i/>
+                <w:iCs/>
+                <w:lang w:val="de-CH"/>
+              </w:rPr>
+            </w:pPr>
+            <w:r>
+              <w:rPr>
+                <w:i/>
+                <w:iCs/>
+                <w:lang w:val="de-CH"/>
+              </w:rPr>
+              <w:t>Schauen wir uns mal an, wie viel Platz wir in der Schweiz den verschiedenen Tier- und Menschenarten gewähren.</w:t>
+            </w:r>
+            <w:r>
+              <w:rPr>
+                <w:i/>
+                <w:iCs/>
+                <w:lang w:val="de-CH"/>
+              </w:rPr>
+              <w:t xml:space="preserve"> </w:t>
+            </w:r>
+          </w:p>
+          <w:p>
+            <w:pPr>
+              <w:rPr>
+                <w:i/>
+                <w:iCs/>
+                <w:lang w:val="de-CH"/>
+              </w:rPr>
+            </w:pPr>
+            <w:r>
+              <w:rPr>
+                <w:i/>
+                <w:iCs/>
+                <w:lang w:val="de-CH"/>
+              </w:rPr>
+              <w:t>…</w:t>
+            </w:r>
+          </w:p>
+          <w:p>
+            <w:pPr>
+              <w:rPr>
+                <w:lang w:val="de-CH"/>
+              </w:rPr>
+            </w:pPr>
+          </w:p>
+          <w:p>
+            <w:pPr>
+              <w:rPr>
+                <w:lang w:val="de-CH"/>
+              </w:rPr>
+            </w:pPr>
+            <w:r>
+              <w:rPr>
+                <w:lang w:val="de-CH"/>
+              </w:rPr>
+              <w:t xml:space="preserve">Die Daten zeigen, dass der Mensch der grösste Platzhirsch ist. </w:t>
+            </w:r>
+            <w:proofErr w:type="spellStart"/>
+            <w:r>
+              <w:rPr>
+                <w:lang w:val="de-CH"/>
+              </w:rPr>
+              <w:t>Gegebenenfalls</w:t>
+            </w:r>
+            <w:proofErr w:type="spellEnd"/>
+            <w:r>
+              <w:rPr>
+                <w:lang w:val="de-CH"/>
+              </w:rPr>
+              <w:t xml:space="preserve"> wird die Geschichte ergänzt mit der historischen Entwicklung verschiedener </w:t>
+            </w:r>
+            <w:r>
+              <w:rPr>
+                <w:lang w:val="de-CH"/>
+              </w:rPr>
+              <w:t>Lebensräume</w:t>
+            </w:r>
+            <w:r>
+              <w:rPr>
+                <w:lang w:val="de-CH"/>
+              </w:rPr>
+              <w:t xml:space="preserve"> (Wald, Felder, Asphalt/Beton...)</w:t>
+            </w:r>
+            <w:r>
+              <w:rPr>
+                <w:lang w:val="de-CH"/>
+              </w:rPr>
+              <w:t xml:space="preserve"> und </w:t>
+            </w:r>
+            <w:r>
+              <w:rPr>
+                <w:lang w:val="de-CH"/>
+              </w:rPr>
+              <w:t>diese wird der</w:t>
+            </w:r>
+            <w:r>
+              <w:rPr>
+                <w:lang w:val="de-CH"/>
+              </w:rPr>
+              <w:t xml:space="preserve"> Entwicklung ausgewählter Populationen</w:t>
+            </w:r>
+            <w:r>
+              <w:rPr>
+                <w:lang w:val="de-CH"/>
+              </w:rPr>
+              <w:t xml:space="preserve"> gegenübergestellt.</w:t>
             </w:r>
           </w:p>
         </w:tc>
@@ -526,6 +1000,7 @@
               <w:spacing w:before="120" w:after="120"/>
             </w:pPr>
             <w:r>
+              <w:lastRenderedPageBreak/>
               <w:t>Data source</w:t>
             </w:r>
             <w:r>
@@ -538,7 +1013,7 @@
             <w:tcW w:w="7166" w:type="dxa"/>
           </w:tcPr>
           <w:p>
-            <w:hyperlink r:id="rId10" w:history="1">
+            <w:hyperlink r:id="rId12" w:history="1">
               <w:r>
                 <w:rPr>
                   <w:rStyle w:val="Hyperlink"/>
@@ -551,7 +1026,7 @@
             </w:r>
           </w:p>
           <w:p>
-            <w:hyperlink r:id="rId11" w:history="1">
+            <w:hyperlink r:id="rId13" w:history="1">
               <w:r>
                 <w:rPr>
                   <w:rStyle w:val="Hyperlink"/>
@@ -564,7 +1039,7 @@
             </w:r>
           </w:p>
           <w:p>
-            <w:hyperlink r:id="rId12" w:history="1">
+            <w:hyperlink r:id="rId14" w:history="1">
               <w:r>
                 <w:rPr>
                   <w:rStyle w:val="Hyperlink"/>
@@ -576,13 +1051,7 @@
               <w:t xml:space="preserve"> </w:t>
             </w:r>
           </w:p>
-          <w:p>
-            <w:pPr>
-              <w:rPr>
-                <w:lang w:val="de-CH"/>
-              </w:rPr>
-            </w:pPr>
-          </w:p>
+          <w:p/>
         </w:tc>
       </w:tr>
       <w:tr>
@@ -606,22 +1075,11 @@
           <w:p>
             <w:pPr>
               <w:spacing w:before="120" w:after="120"/>
-            </w:pPr>
-            <w:r>
               <w:rPr>
                 <w:color w:val="AEAAAA" w:themeColor="background2" w:themeShade="BF"/>
               </w:rPr>
-              <w:t>URL to your Gitlab repo</w:t>
-            </w:r>
-          </w:p>
-          <w:p>
-            <w:pPr>
-              <w:spacing w:before="120" w:after="120"/>
-              <w:rPr>
-                <w:color w:val="AEAAAA" w:themeColor="background2" w:themeShade="BF"/>
-              </w:rPr>
-            </w:pPr>
-            <w:hyperlink r:id="rId13" w:history="1">
+            </w:pPr>
+            <w:hyperlink r:id="rId15" w:history="1">
               <w:r>
                 <w:rPr>
                   <w:rStyle w:val="Hyperlink"/>
@@ -708,6 +1166,7 @@
               <w:spacing w:before="120" w:after="120"/>
             </w:pPr>
             <w:r>
+              <w:lastRenderedPageBreak/>
               <w:t>(1) data analysis</w:t>
             </w:r>
           </w:p>
@@ -1078,10 +1537,7 @@
             </w:r>
             <w:proofErr w:type="spellEnd"/>
             <w:r>
-              <w:t xml:space="preserve"> 5-1</w:t>
-            </w:r>
-            <w:r>
-              <w:t>2</w:t>
+              <w:t xml:space="preserve"> 5-12</w:t>
             </w:r>
           </w:p>
         </w:tc>
@@ -1203,7 +1659,6 @@
               <w:spacing w:before="120" w:after="120"/>
             </w:pPr>
             <w:r>
-              <w:lastRenderedPageBreak/>
               <w:t>Total</w:t>
             </w:r>
           </w:p>
@@ -1716,7 +2171,6 @@
   <w:style w:type="character" w:default="1" w:styleId="Absatz-Standardschriftart">
     <w:name w:val="Default Paragraph Font"/>
     <w:uiPriority w:val="1"/>
-    <w:semiHidden/>
     <w:unhideWhenUsed/>
   </w:style>
   <w:style w:type="table" w:default="1" w:styleId="NormaleTabelle">
@@ -1775,6 +2229,18 @@
     <w:rPr>
       <w:color w:val="605E5C"/>
       <w:shd w:val="clear" w:color="auto" w:fill="E1DFDD"/>
+    </w:rPr>
+  </w:style>
+  <w:style w:type="character" w:styleId="BesuchterLink">
+    <w:name w:val="FollowedHyperlink"/>
+    <w:basedOn w:val="Absatz-Standardschriftart"/>
+    <w:uiPriority w:val="99"/>
+    <w:semiHidden/>
+    <w:unhideWhenUsed/>
+    <w:rsid w:val="00B45281"/>
+    <w:rPr>
+      <w:color w:val="954F72" w:themeColor="followedHyperlink"/>
+      <w:u w:val="single"/>
     </w:rPr>
   </w:style>
 </w:styles>
@@ -2042,16 +2508,10 @@
 </file>
 
 <file path=customXml/item1.xml><?xml version="1.0" encoding="utf-8"?>
-<p:properties xmlns:p="http://schemas.microsoft.com/office/2006/metadata/properties" xmlns:xsi="http://www.w3.org/2001/XMLSchema-instance" xmlns:pc="http://schemas.microsoft.com/office/infopath/2007/PartnerControls">
-  <documentManagement/>
-</p:properties>
+<b:Sources xmlns:b="http://schemas.openxmlformats.org/officeDocument/2006/bibliography" xmlns="http://schemas.openxmlformats.org/officeDocument/2006/bibliography" SelectedStyle="/APASixthEditionOfficeOnline.xsl" StyleName="APA" Version="6"/>
 </file>
 
 <file path=customXml/item2.xml><?xml version="1.0" encoding="utf-8"?>
-<b:Sources xmlns:b="http://schemas.openxmlformats.org/officeDocument/2006/bibliography" xmlns="http://schemas.openxmlformats.org/officeDocument/2006/bibliography" SelectedStyle="/APASixthEditionOfficeOnline.xsl" StyleName="APA" Version="6"/>
-</file>
-
-<file path=customXml/item3.xml><?xml version="1.0" encoding="utf-8"?>
 <ct:contentTypeSchema xmlns:ct="http://schemas.microsoft.com/office/2006/metadata/contentType" xmlns:ma="http://schemas.microsoft.com/office/2006/metadata/properties/metaAttributes" ct:_="" ma:_="" ma:contentTypeName="Dokument" ma:contentTypeID="0x010100853AD8F502FA6541AAB2B5B556570C88" ma:contentTypeVersion="2" ma:contentTypeDescription="Ein neues Dokument erstellen." ma:contentTypeScope="" ma:versionID="94827b8e1e105971aa485c302bc8be13">
   <xsd:schema xmlns:xsd="http://www.w3.org/2001/XMLSchema" xmlns:xs="http://www.w3.org/2001/XMLSchema" xmlns:p="http://schemas.microsoft.com/office/2006/metadata/properties" xmlns:ns2="ba2d54f1-4273-452d-874d-86ebdf78f6bf" targetNamespace="http://schemas.microsoft.com/office/2006/metadata/properties" ma:root="true" ma:fieldsID="9cf5b59434c5666dfb13047b34c41be7" ns2:_="">
     <xsd:import namespace="ba2d54f1-4273-452d-874d-86ebdf78f6bf"/>
@@ -2183,7 +2643,7 @@
 </ct:contentTypeSchema>
 </file>
 
-<file path=customXml/item4.xml><?xml version="1.0" encoding="utf-8"?>
+<file path=customXml/item3.xml><?xml version="1.0" encoding="utf-8"?>
 <?mso-contentType ?>
 <FormTemplates xmlns="http://schemas.microsoft.com/sharepoint/v3/contenttype/forms">
   <Display>DocumentLibraryForm</Display>
@@ -2192,16 +2652,13 @@
 </FormTemplates>
 </file>
 
-<file path=customXml/itemProps1.xml><?xml version="1.0" encoding="utf-8"?>
-<ds:datastoreItem xmlns:ds="http://schemas.openxmlformats.org/officeDocument/2006/customXml" ds:itemID="{8A0ECC7D-FB17-4E16-ABFA-9C819E293667}">
-  <ds:schemaRefs>
-    <ds:schemaRef ds:uri="http://schemas.microsoft.com/office/2006/metadata/properties"/>
-    <ds:schemaRef ds:uri="http://schemas.microsoft.com/office/infopath/2007/PartnerControls"/>
-  </ds:schemaRefs>
-</ds:datastoreItem>
+<file path=customXml/item4.xml><?xml version="1.0" encoding="utf-8"?>
+<p:properties xmlns:p="http://schemas.microsoft.com/office/2006/metadata/properties" xmlns:xsi="http://www.w3.org/2001/XMLSchema-instance" xmlns:pc="http://schemas.microsoft.com/office/infopath/2007/PartnerControls">
+  <documentManagement/>
+</p:properties>
 </file>
 
-<file path=customXml/itemProps2.xml><?xml version="1.0" encoding="utf-8"?>
+<file path=customXml/itemProps1.xml><?xml version="1.0" encoding="utf-8"?>
 <ds:datastoreItem xmlns:ds="http://schemas.openxmlformats.org/officeDocument/2006/customXml" ds:itemID="{167018B9-E5E6-B942-B61A-C2F5E4E4CA30}">
   <ds:schemaRefs>
     <ds:schemaRef ds:uri="http://schemas.openxmlformats.org/officeDocument/2006/bibliography"/>
@@ -2209,7 +2666,7 @@
 </ds:datastoreItem>
 </file>
 
-<file path=customXml/itemProps3.xml><?xml version="1.0" encoding="utf-8"?>
+<file path=customXml/itemProps2.xml><?xml version="1.0" encoding="utf-8"?>
 <ds:datastoreItem xmlns:ds="http://schemas.openxmlformats.org/officeDocument/2006/customXml" ds:itemID="{915EC6D5-5855-4248-82A5-CA945D6035EF}">
   <ds:schemaRefs>
     <ds:schemaRef ds:uri="http://schemas.microsoft.com/office/2006/metadata/contentType"/>
@@ -2227,10 +2684,19 @@
 </ds:datastoreItem>
 </file>
 
-<file path=customXml/itemProps4.xml><?xml version="1.0" encoding="utf-8"?>
+<file path=customXml/itemProps3.xml><?xml version="1.0" encoding="utf-8"?>
 <ds:datastoreItem xmlns:ds="http://schemas.openxmlformats.org/officeDocument/2006/customXml" ds:itemID="{628189B0-86C9-49A6-AEC1-0562D483F177}">
   <ds:schemaRefs>
     <ds:schemaRef ds:uri="http://schemas.microsoft.com/sharepoint/v3/contenttype/forms"/>
   </ds:schemaRefs>
 </ds:datastoreItem>
+</file>
+
+<file path=customXml/itemProps4.xml><?xml version="1.0" encoding="utf-8"?>
+<ds:datastoreItem xmlns:ds="http://schemas.openxmlformats.org/officeDocument/2006/customXml" ds:itemID="{8A0ECC7D-FB17-4E16-ABFA-9C819E293667}">
+  <ds:schemaRefs>
+    <ds:schemaRef ds:uri="http://schemas.microsoft.com/office/2006/metadata/properties"/>
+    <ds:schemaRef ds:uri="http://schemas.microsoft.com/office/infopath/2007/PartnerControls"/>
+  </ds:schemaRefs>
+</ds:datastoreItem>
 </file>
</xml_diff>